<commit_message>
Malko ispravio neke slovne greske
</commit_message>
<xml_diff>
--- a/Projekat_Faza3_ver1/Korisničko uputstvo/Korisničko uputstvo.docx
+++ b/Projekat_Faza3_ver1/Korisničko uputstvo/Korisničko uputstvo.docx
@@ -1,6 +1,6 @@
 
 <file path=word/document.xml><?xml version="1.0" encoding="utf-8"?>
-<w:document xmlns:wpc="http://schemas.microsoft.com/office/word/2010/wordprocessingCanvas" xmlns:cx="http://schemas.microsoft.com/office/drawing/2014/chartex" xmlns:cx1="http://schemas.microsoft.com/office/drawing/2015/9/8/chartex" xmlns:cx2="http://schemas.microsoft.com/office/drawing/2015/10/21/chartex" xmlns:cx3="http://schemas.microsoft.com/office/drawing/2016/5/9/chartex" xmlns:cx4="http://schemas.microsoft.com/office/drawing/2016/5/10/chartex" xmlns:cx5="http://schemas.microsoft.com/office/drawing/2016/5/11/chartex" xmlns:cx6="http://schemas.microsoft.com/office/drawing/2016/5/12/chartex" xmlns:cx7="http://schemas.microsoft.com/office/drawing/2016/5/13/chartex" xmlns:cx8="http://schemas.microsoft.com/office/drawing/2016/5/14/chartex" xmlns:mc="http://schemas.openxmlformats.org/markup-compatibility/2006" xmlns:aink="http://schemas.microsoft.com/office/drawing/2016/ink" xmlns:am3d="http://schemas.microsoft.com/office/drawing/2017/model3d" xmlns:o="urn:schemas-microsoft-com:office:office" xmlns:r="http://schemas.openxmlformats.org/officeDocument/2006/relationships" xmlns:m="http://schemas.openxmlformats.org/officeDocument/2006/math" xmlns:v="urn:schemas-microsoft-com:vml" xmlns:wp14="http://schemas.microsoft.com/office/word/2010/wordprocessingDrawing" xmlns:wp="http://schemas.openxmlformats.org/drawingml/2006/wordprocessingDrawing" xmlns:w10="urn:schemas-microsoft-com:office:word" xmlns:w="http://schemas.openxmlformats.org/wordprocessingml/2006/main" xmlns:w14="http://schemas.microsoft.com/office/word/2010/wordml" xmlns:w15="http://schemas.microsoft.com/office/word/2012/wordml" xmlns:w16cid="http://schemas.microsoft.com/office/word/2016/wordml/cid" xmlns:w16se="http://schemas.microsoft.com/office/word/2015/wordml/symex" xmlns:wpg="http://schemas.microsoft.com/office/word/2010/wordprocessingGroup" xmlns:wpi="http://schemas.microsoft.com/office/word/2010/wordprocessingInk" xmlns:wne="http://schemas.microsoft.com/office/word/2006/wordml" xmlns:wps="http://schemas.microsoft.com/office/word/2010/wordprocessingShape" mc:Ignorable="w14 w15 w16se w16cid wp14">
+<w:document xmlns:wpc="http://schemas.microsoft.com/office/word/2010/wordprocessingCanvas" xmlns:cx="http://schemas.microsoft.com/office/drawing/2014/chartex" xmlns:cx1="http://schemas.microsoft.com/office/drawing/2015/9/8/chartex" xmlns:cx2="http://schemas.microsoft.com/office/drawing/2015/10/21/chartex" xmlns:cx3="http://schemas.microsoft.com/office/drawing/2016/5/9/chartex" xmlns:cx4="http://schemas.microsoft.com/office/drawing/2016/5/10/chartex" xmlns:cx5="http://schemas.microsoft.com/office/drawing/2016/5/11/chartex" xmlns:cx6="http://schemas.microsoft.com/office/drawing/2016/5/12/chartex" xmlns:cx7="http://schemas.microsoft.com/office/drawing/2016/5/13/chartex" xmlns:cx8="http://schemas.microsoft.com/office/drawing/2016/5/14/chartex" xmlns:mc="http://schemas.openxmlformats.org/markup-compatibility/2006" xmlns:aink="http://schemas.microsoft.com/office/drawing/2016/ink" xmlns:am3d="http://schemas.microsoft.com/office/drawing/2017/model3d" xmlns:o="urn:schemas-microsoft-com:office:office" xmlns:r="http://schemas.openxmlformats.org/officeDocument/2006/relationships" xmlns:m="http://schemas.openxmlformats.org/officeDocument/2006/math" xmlns:v="urn:schemas-microsoft-com:vml" xmlns:wp14="http://schemas.microsoft.com/office/word/2010/wordprocessingDrawing" xmlns:wp="http://schemas.openxmlformats.org/drawingml/2006/wordprocessingDrawing" xmlns:w10="urn:schemas-microsoft-com:office:word" xmlns:w="http://schemas.openxmlformats.org/wordprocessingml/2006/main" xmlns:w14="http://schemas.microsoft.com/office/word/2010/wordml" xmlns:w15="http://schemas.microsoft.com/office/word/2012/wordml" xmlns:w16cid="http://schemas.microsoft.com/office/word/2016/wordml/cid" xmlns:w16se="http://schemas.microsoft.com/office/word/2015/wordml/symex" xmlns:wpg="http://schemas.microsoft.com/office/word/2010/wordprocessingGroup" xmlns:wpi="http://schemas.microsoft.com/office/word/2010/wordprocessingInk" xmlns:wne="http://schemas.microsoft.com/office/word/2006/wordml" xmlns:wps="http://schemas.microsoft.com/office/word/2010/wordprocessingShape" xmlns:a="http://schemas.openxmlformats.org/drawingml/2006/main" xmlns:pic="http://schemas.openxmlformats.org/drawingml/2006/picture" xmlns:a14="http://schemas.microsoft.com/office/drawing/2010/main" mc:Ignorable="w14 w15 w16se w16cid wp14">
   <w:body>
     <w:tbl>
       <w:tblPr>
@@ -22,61 +22,52 @@
           <w:tcPr>
             <w:tcW w:w="1843" w:type="dxa"/>
             <w:tcBorders>
-              <w:bottom w:val="single" w:sz="4" w:space="0" w:color="000000"/>
+              <w:bottom w:val="single" w:color="000000" w:themeColor="text1" w:sz="4" w:space="0"/>
             </w:tcBorders>
+            <w:tcMar/>
           </w:tcPr>
           <w:p>
             <w:pPr>
               <w:pStyle w:val="Caption"/>
             </w:pPr>
-            <w:bookmarkStart w:id="0" w:name="_Toc41120174"/>
-            <w:bookmarkStart w:id="1" w:name="_Toc41120208"/>
-            <w:r>
-              <w:rPr>
-                <w:noProof/>
-              </w:rPr>
+            <w:bookmarkStart w:name="_Toc41120174" w:id="0"/>
+            <w:bookmarkStart w:name="_Toc41120208" w:id="1"/>
+            <w:r>
               <w:drawing>
-                <wp:inline distT="0" distB="0" distL="0" distR="0" wp14:anchorId="4DF0848E" wp14:editId="0E5528BA">
+                <wp:inline wp14:editId="4A9971A7" wp14:anchorId="4DF0848E">
                   <wp:extent cx="1033145" cy="1205230"/>
                   <wp:effectExtent l="0" t="0" r="0" b="0"/>
-                  <wp:docPr id="1" name="Picture 1" descr="etf_logo_2010_cir"/>
+                  <wp:docPr id="1748924684" name="Picture 1" descr="etf_logo_2010_cir" title=""/>
                   <wp:cNvGraphicFramePr>
-                    <a:graphicFrameLocks xmlns:a="http://schemas.openxmlformats.org/drawingml/2006/main" noChangeAspect="1"/>
+                    <a:graphicFrameLocks noChangeAspect="1"/>
                   </wp:cNvGraphicFramePr>
-                  <a:graphic xmlns:a="http://schemas.openxmlformats.org/drawingml/2006/main">
+                  <a:graphic>
                     <a:graphicData uri="http://schemas.openxmlformats.org/drawingml/2006/picture">
-                      <pic:pic xmlns:pic="http://schemas.openxmlformats.org/drawingml/2006/picture">
+                      <pic:pic>
                         <pic:nvPicPr>
-                          <pic:cNvPr id="0" name="Picture 1" descr="etf_logo_2010_cir"/>
-                          <pic:cNvPicPr>
-                            <a:picLocks noChangeAspect="1" noChangeArrowheads="1"/>
-                          </pic:cNvPicPr>
+                          <pic:cNvPr id="0" name="Picture 1"/>
+                          <pic:cNvPicPr/>
                         </pic:nvPicPr>
                         <pic:blipFill>
-                          <a:blip r:embed="rId8" cstate="print">
-                            <a:extLst>
+                          <a:blip r:embed="R2348c838f9114afe">
+                            <a:extLst xmlns:a="http://schemas.openxmlformats.org/drawingml/2006/main">
                               <a:ext uri="{28A0092B-C50C-407E-A947-70E740481C1C}">
                                 <a14:useLocalDpi xmlns:a14="http://schemas.microsoft.com/office/drawing/2010/main" val="0"/>
                               </a:ext>
                             </a:extLst>
                           </a:blip>
-                          <a:srcRect/>
                           <a:stretch>
                             <a:fillRect/>
                           </a:stretch>
                         </pic:blipFill>
-                        <pic:spPr bwMode="auto">
-                          <a:xfrm>
+                        <pic:spPr>
+                          <a:xfrm rot="0" flipH="0" flipV="0">
                             <a:off x="0" y="0"/>
                             <a:ext cx="1033145" cy="1205230"/>
                           </a:xfrm>
                           <a:prstGeom prst="rect">
                             <a:avLst/>
                           </a:prstGeom>
-                          <a:noFill/>
-                          <a:ln>
-                            <a:noFill/>
-                          </a:ln>
                         </pic:spPr>
                       </pic:pic>
                     </a:graphicData>
@@ -92,8 +83,9 @@
           <w:tcPr>
             <w:tcW w:w="7519" w:type="dxa"/>
             <w:tcBorders>
-              <w:bottom w:val="single" w:sz="4" w:space="0" w:color="000000"/>
+              <w:bottom w:val="single" w:color="000000" w:themeColor="text1" w:sz="4" w:space="0"/>
             </w:tcBorders>
+            <w:tcMar/>
           </w:tcPr>
           <w:p>
             <w:pPr>
@@ -276,7 +268,7 @@
             <w:r>
               <w:t xml:space="preserve">/3218-321, </w:t>
             </w:r>
-            <w:hyperlink r:id="rId9" w:history="1">
+            <w:hyperlink w:history="1" r:id="rId9">
               <w:r>
                 <w:rPr>
                   <w:rStyle w:val="Hyperlink"/>
@@ -550,7 +542,7 @@
         </w:rPr>
         <w:t>6</w:t>
       </w:r>
-      <w:bookmarkStart w:id="2" w:name="_GoBack"/>
+      <w:bookmarkStart w:name="_GoBack" w:id="2"/>
       <w:bookmarkEnd w:id="2"/>
       <w:r>
         <w:rPr>
@@ -604,7 +596,7 @@
               <w:tab w:val="right" w:leader="dot" w:pos="9347"/>
             </w:tabs>
             <w:rPr>
-              <w:rFonts w:asciiTheme="minorHAnsi" w:eastAsiaTheme="minorEastAsia" w:hAnsiTheme="minorHAnsi" w:cstheme="minorBidi"/>
+              <w:rFonts w:asciiTheme="minorHAnsi" w:hAnsiTheme="minorHAnsi" w:eastAsiaTheme="minorEastAsia" w:cstheme="minorBidi"/>
               <w:b w:val="0"/>
               <w:bCs w:val="0"/>
               <w:caps w:val="0"/>
@@ -622,7 +614,7 @@
           <w:r>
             <w:fldChar w:fldCharType="separate"/>
           </w:r>
-          <w:hyperlink w:anchor="_Toc42273247" w:history="1">
+          <w:hyperlink w:history="1" w:anchor="_Toc42273247">
             <w:r>
               <w:rPr>
                 <w:rStyle w:val="Hyperlink"/>
@@ -687,7 +679,7 @@
               <w:tab w:val="right" w:leader="dot" w:pos="9347"/>
             </w:tabs>
             <w:rPr>
-              <w:rFonts w:asciiTheme="minorHAnsi" w:eastAsiaTheme="minorEastAsia" w:hAnsiTheme="minorHAnsi" w:cstheme="minorBidi"/>
+              <w:rFonts w:asciiTheme="minorHAnsi" w:hAnsiTheme="minorHAnsi" w:eastAsiaTheme="minorEastAsia" w:cstheme="minorBidi"/>
               <w:smallCaps w:val="0"/>
               <w:noProof/>
               <w:sz w:val="22"/>
@@ -695,7 +687,7 @@
               <w:lang w:val="en-US"/>
             </w:rPr>
           </w:pPr>
-          <w:hyperlink w:anchor="_Toc42273248" w:history="1">
+          <w:hyperlink w:history="1" w:anchor="_Toc42273248">
             <w:r>
               <w:rPr>
                 <w:rStyle w:val="Hyperlink"/>
@@ -706,7 +698,7 @@
             </w:r>
             <w:r>
               <w:rPr>
-                <w:rFonts w:asciiTheme="minorHAnsi" w:eastAsiaTheme="minorEastAsia" w:hAnsiTheme="minorHAnsi" w:cstheme="minorBidi"/>
+                <w:rFonts w:asciiTheme="minorHAnsi" w:hAnsiTheme="minorHAnsi" w:eastAsiaTheme="minorEastAsia" w:cstheme="minorBidi"/>
                 <w:smallCaps w:val="0"/>
                 <w:noProof/>
                 <w:sz w:val="22"/>
@@ -781,7 +773,7 @@
               <w:tab w:val="right" w:leader="dot" w:pos="9347"/>
             </w:tabs>
             <w:rPr>
-              <w:rFonts w:asciiTheme="minorHAnsi" w:eastAsiaTheme="minorEastAsia" w:hAnsiTheme="minorHAnsi" w:cstheme="minorBidi"/>
+              <w:rFonts w:asciiTheme="minorHAnsi" w:hAnsiTheme="minorHAnsi" w:eastAsiaTheme="minorEastAsia" w:cstheme="minorBidi"/>
               <w:smallCaps w:val="0"/>
               <w:noProof/>
               <w:sz w:val="22"/>
@@ -789,7 +781,7 @@
               <w:lang w:val="en-US"/>
             </w:rPr>
           </w:pPr>
-          <w:hyperlink w:anchor="_Toc42273249" w:history="1">
+          <w:hyperlink w:history="1" w:anchor="_Toc42273249">
             <w:r>
               <w:rPr>
                 <w:rStyle w:val="Hyperlink"/>
@@ -800,7 +792,7 @@
             </w:r>
             <w:r>
               <w:rPr>
-                <w:rFonts w:asciiTheme="minorHAnsi" w:eastAsiaTheme="minorEastAsia" w:hAnsiTheme="minorHAnsi" w:cstheme="minorBidi"/>
+                <w:rFonts w:asciiTheme="minorHAnsi" w:hAnsiTheme="minorHAnsi" w:eastAsiaTheme="minorEastAsia" w:cstheme="minorBidi"/>
                 <w:smallCaps w:val="0"/>
                 <w:noProof/>
                 <w:sz w:val="22"/>
@@ -875,7 +867,7 @@
               <w:tab w:val="right" w:leader="dot" w:pos="9347"/>
             </w:tabs>
             <w:rPr>
-              <w:rFonts w:asciiTheme="minorHAnsi" w:eastAsiaTheme="minorEastAsia" w:hAnsiTheme="minorHAnsi" w:cstheme="minorBidi"/>
+              <w:rFonts w:asciiTheme="minorHAnsi" w:hAnsiTheme="minorHAnsi" w:eastAsiaTheme="minorEastAsia" w:cstheme="minorBidi"/>
               <w:smallCaps w:val="0"/>
               <w:noProof/>
               <w:sz w:val="22"/>
@@ -883,7 +875,7 @@
               <w:lang w:val="en-US"/>
             </w:rPr>
           </w:pPr>
-          <w:hyperlink w:anchor="_Toc42273250" w:history="1">
+          <w:hyperlink w:history="1" w:anchor="_Toc42273250">
             <w:r>
               <w:rPr>
                 <w:rStyle w:val="Hyperlink"/>
@@ -894,7 +886,7 @@
             </w:r>
             <w:r>
               <w:rPr>
-                <w:rFonts w:asciiTheme="minorHAnsi" w:eastAsiaTheme="minorEastAsia" w:hAnsiTheme="minorHAnsi" w:cstheme="minorBidi"/>
+                <w:rFonts w:asciiTheme="minorHAnsi" w:hAnsiTheme="minorHAnsi" w:eastAsiaTheme="minorEastAsia" w:cstheme="minorBidi"/>
                 <w:smallCaps w:val="0"/>
                 <w:noProof/>
                 <w:sz w:val="22"/>
@@ -969,7 +961,7 @@
               <w:tab w:val="right" w:leader="dot" w:pos="9347"/>
             </w:tabs>
             <w:rPr>
-              <w:rFonts w:asciiTheme="minorHAnsi" w:eastAsiaTheme="minorEastAsia" w:hAnsiTheme="minorHAnsi" w:cstheme="minorBidi"/>
+              <w:rFonts w:asciiTheme="minorHAnsi" w:hAnsiTheme="minorHAnsi" w:eastAsiaTheme="minorEastAsia" w:cstheme="minorBidi"/>
               <w:smallCaps w:val="0"/>
               <w:noProof/>
               <w:sz w:val="22"/>
@@ -977,7 +969,7 @@
               <w:lang w:val="en-US"/>
             </w:rPr>
           </w:pPr>
-          <w:hyperlink w:anchor="_Toc42273251" w:history="1">
+          <w:hyperlink w:history="1" w:anchor="_Toc42273251">
             <w:r>
               <w:rPr>
                 <w:rStyle w:val="Hyperlink"/>
@@ -988,7 +980,7 @@
             </w:r>
             <w:r>
               <w:rPr>
-                <w:rFonts w:asciiTheme="minorHAnsi" w:eastAsiaTheme="minorEastAsia" w:hAnsiTheme="minorHAnsi" w:cstheme="minorBidi"/>
+                <w:rFonts w:asciiTheme="minorHAnsi" w:hAnsiTheme="minorHAnsi" w:eastAsiaTheme="minorEastAsia" w:cstheme="minorBidi"/>
                 <w:smallCaps w:val="0"/>
                 <w:noProof/>
                 <w:sz w:val="22"/>
@@ -1062,7 +1054,7 @@
               <w:tab w:val="right" w:leader="dot" w:pos="9347"/>
             </w:tabs>
             <w:rPr>
-              <w:rFonts w:asciiTheme="minorHAnsi" w:eastAsiaTheme="minorEastAsia" w:hAnsiTheme="minorHAnsi" w:cstheme="minorBidi"/>
+              <w:rFonts w:asciiTheme="minorHAnsi" w:hAnsiTheme="minorHAnsi" w:eastAsiaTheme="minorEastAsia" w:cstheme="minorBidi"/>
               <w:b w:val="0"/>
               <w:bCs w:val="0"/>
               <w:caps w:val="0"/>
@@ -1071,7 +1063,7 @@
               <w:lang w:val="en-US"/>
             </w:rPr>
           </w:pPr>
-          <w:hyperlink w:anchor="_Toc42273252" w:history="1">
+          <w:hyperlink w:history="1" w:anchor="_Toc42273252">
             <w:r>
               <w:rPr>
                 <w:rStyle w:val="Hyperlink"/>
@@ -1129,7 +1121,7 @@
               <w:tab w:val="right" w:leader="dot" w:pos="9347"/>
             </w:tabs>
             <w:rPr>
-              <w:rFonts w:asciiTheme="minorHAnsi" w:eastAsiaTheme="minorEastAsia" w:hAnsiTheme="minorHAnsi" w:cstheme="minorBidi"/>
+              <w:rFonts w:asciiTheme="minorHAnsi" w:hAnsiTheme="minorHAnsi" w:eastAsiaTheme="minorEastAsia" w:cstheme="minorBidi"/>
               <w:smallCaps w:val="0"/>
               <w:noProof/>
               <w:sz w:val="22"/>
@@ -1137,7 +1129,7 @@
               <w:lang w:val="en-US"/>
             </w:rPr>
           </w:pPr>
-          <w:hyperlink w:anchor="_Toc42273253" w:history="1">
+          <w:hyperlink w:history="1" w:anchor="_Toc42273253">
             <w:r>
               <w:rPr>
                 <w:rStyle w:val="Hyperlink"/>
@@ -1203,7 +1195,7 @@
               <w:tab w:val="right" w:leader="dot" w:pos="9347"/>
             </w:tabs>
             <w:rPr>
-              <w:rFonts w:asciiTheme="minorHAnsi" w:eastAsiaTheme="minorEastAsia" w:hAnsiTheme="minorHAnsi" w:cstheme="minorBidi"/>
+              <w:rFonts w:asciiTheme="minorHAnsi" w:hAnsiTheme="minorHAnsi" w:eastAsiaTheme="minorEastAsia" w:cstheme="minorBidi"/>
               <w:smallCaps w:val="0"/>
               <w:noProof/>
               <w:sz w:val="22"/>
@@ -1211,7 +1203,7 @@
               <w:lang w:val="en-US"/>
             </w:rPr>
           </w:pPr>
-          <w:hyperlink w:anchor="_Toc42273254" w:history="1">
+          <w:hyperlink w:history="1" w:anchor="_Toc42273254">
             <w:r>
               <w:rPr>
                 <w:rStyle w:val="Hyperlink"/>
@@ -1278,7 +1270,7 @@
               <w:tab w:val="right" w:leader="dot" w:pos="9347"/>
             </w:tabs>
             <w:rPr>
-              <w:rFonts w:asciiTheme="minorHAnsi" w:eastAsiaTheme="minorEastAsia" w:hAnsiTheme="minorHAnsi" w:cstheme="minorBidi"/>
+              <w:rFonts w:asciiTheme="minorHAnsi" w:hAnsiTheme="minorHAnsi" w:eastAsiaTheme="minorEastAsia" w:cstheme="minorBidi"/>
               <w:b w:val="0"/>
               <w:bCs w:val="0"/>
               <w:caps w:val="0"/>
@@ -1287,7 +1279,7 @@
               <w:lang w:val="en-US"/>
             </w:rPr>
           </w:pPr>
-          <w:hyperlink w:anchor="_Toc42273255" w:history="1">
+          <w:hyperlink w:history="1" w:anchor="_Toc42273255">
             <w:r>
               <w:rPr>
                 <w:rStyle w:val="Hyperlink"/>
@@ -1297,7 +1289,7 @@
             </w:r>
             <w:r>
               <w:rPr>
-                <w:rFonts w:asciiTheme="minorHAnsi" w:eastAsiaTheme="minorEastAsia" w:hAnsiTheme="minorHAnsi" w:cstheme="minorBidi"/>
+                <w:rFonts w:asciiTheme="minorHAnsi" w:hAnsiTheme="minorHAnsi" w:eastAsiaTheme="minorEastAsia" w:cstheme="minorBidi"/>
                 <w:b w:val="0"/>
                 <w:bCs w:val="0"/>
                 <w:caps w:val="0"/>
@@ -1365,7 +1357,7 @@
               <w:tab w:val="right" w:leader="dot" w:pos="9347"/>
             </w:tabs>
             <w:rPr>
-              <w:rFonts w:asciiTheme="minorHAnsi" w:eastAsiaTheme="minorEastAsia" w:hAnsiTheme="minorHAnsi" w:cstheme="minorBidi"/>
+              <w:rFonts w:asciiTheme="minorHAnsi" w:hAnsiTheme="minorHAnsi" w:eastAsiaTheme="minorEastAsia" w:cstheme="minorBidi"/>
               <w:smallCaps w:val="0"/>
               <w:noProof/>
               <w:sz w:val="22"/>
@@ -1373,7 +1365,7 @@
               <w:lang w:val="en-US"/>
             </w:rPr>
           </w:pPr>
-          <w:hyperlink w:anchor="_Toc42273256" w:history="1">
+          <w:hyperlink w:history="1" w:anchor="_Toc42273256">
             <w:r>
               <w:rPr>
                 <w:rStyle w:val="Hyperlink"/>
@@ -1384,7 +1376,7 @@
             </w:r>
             <w:r>
               <w:rPr>
-                <w:rFonts w:asciiTheme="minorHAnsi" w:eastAsiaTheme="minorEastAsia" w:hAnsiTheme="minorHAnsi" w:cstheme="minorBidi"/>
+                <w:rFonts w:asciiTheme="minorHAnsi" w:hAnsiTheme="minorHAnsi" w:eastAsiaTheme="minorEastAsia" w:cstheme="minorBidi"/>
                 <w:smallCaps w:val="0"/>
                 <w:noProof/>
                 <w:sz w:val="22"/>
@@ -1459,7 +1451,7 @@
               <w:tab w:val="right" w:leader="dot" w:pos="9347"/>
             </w:tabs>
             <w:rPr>
-              <w:rFonts w:asciiTheme="minorHAnsi" w:eastAsiaTheme="minorEastAsia" w:hAnsiTheme="minorHAnsi" w:cstheme="minorBidi"/>
+              <w:rFonts w:asciiTheme="minorHAnsi" w:hAnsiTheme="minorHAnsi" w:eastAsiaTheme="minorEastAsia" w:cstheme="minorBidi"/>
               <w:smallCaps w:val="0"/>
               <w:noProof/>
               <w:sz w:val="22"/>
@@ -1467,7 +1459,7 @@
               <w:lang w:val="en-US"/>
             </w:rPr>
           </w:pPr>
-          <w:hyperlink w:anchor="_Toc42273257" w:history="1">
+          <w:hyperlink w:history="1" w:anchor="_Toc42273257">
             <w:r>
               <w:rPr>
                 <w:rStyle w:val="Hyperlink"/>
@@ -1478,7 +1470,7 @@
             </w:r>
             <w:r>
               <w:rPr>
-                <w:rFonts w:asciiTheme="minorHAnsi" w:eastAsiaTheme="minorEastAsia" w:hAnsiTheme="minorHAnsi" w:cstheme="minorBidi"/>
+                <w:rFonts w:asciiTheme="minorHAnsi" w:hAnsiTheme="minorHAnsi" w:eastAsiaTheme="minorEastAsia" w:cstheme="minorBidi"/>
                 <w:smallCaps w:val="0"/>
                 <w:noProof/>
                 <w:sz w:val="22"/>
@@ -1553,7 +1545,7 @@
               <w:tab w:val="right" w:leader="dot" w:pos="9347"/>
             </w:tabs>
             <w:rPr>
-              <w:rFonts w:asciiTheme="minorHAnsi" w:eastAsiaTheme="minorEastAsia" w:hAnsiTheme="minorHAnsi" w:cstheme="minorBidi"/>
+              <w:rFonts w:asciiTheme="minorHAnsi" w:hAnsiTheme="minorHAnsi" w:eastAsiaTheme="minorEastAsia" w:cstheme="minorBidi"/>
               <w:smallCaps w:val="0"/>
               <w:noProof/>
               <w:sz w:val="22"/>
@@ -1561,7 +1553,7 @@
               <w:lang w:val="en-US"/>
             </w:rPr>
           </w:pPr>
-          <w:hyperlink w:anchor="_Toc42273258" w:history="1">
+          <w:hyperlink w:history="1" w:anchor="_Toc42273258">
             <w:r>
               <w:rPr>
                 <w:rStyle w:val="Hyperlink"/>
@@ -1572,7 +1564,7 @@
             </w:r>
             <w:r>
               <w:rPr>
-                <w:rFonts w:asciiTheme="minorHAnsi" w:eastAsiaTheme="minorEastAsia" w:hAnsiTheme="minorHAnsi" w:cstheme="minorBidi"/>
+                <w:rFonts w:asciiTheme="minorHAnsi" w:hAnsiTheme="minorHAnsi" w:eastAsiaTheme="minorEastAsia" w:cstheme="minorBidi"/>
                 <w:smallCaps w:val="0"/>
                 <w:noProof/>
                 <w:sz w:val="22"/>
@@ -1647,7 +1639,7 @@
               <w:tab w:val="right" w:leader="dot" w:pos="9347"/>
             </w:tabs>
             <w:rPr>
-              <w:rFonts w:asciiTheme="minorHAnsi" w:eastAsiaTheme="minorEastAsia" w:hAnsiTheme="minorHAnsi" w:cstheme="minorBidi"/>
+              <w:rFonts w:asciiTheme="minorHAnsi" w:hAnsiTheme="minorHAnsi" w:eastAsiaTheme="minorEastAsia" w:cstheme="minorBidi"/>
               <w:smallCaps w:val="0"/>
               <w:noProof/>
               <w:sz w:val="22"/>
@@ -1655,7 +1647,7 @@
               <w:lang w:val="en-US"/>
             </w:rPr>
           </w:pPr>
-          <w:hyperlink w:anchor="_Toc42273259" w:history="1">
+          <w:hyperlink w:history="1" w:anchor="_Toc42273259">
             <w:r>
               <w:rPr>
                 <w:rStyle w:val="Hyperlink"/>
@@ -1666,7 +1658,7 @@
             </w:r>
             <w:r>
               <w:rPr>
-                <w:rFonts w:asciiTheme="minorHAnsi" w:eastAsiaTheme="minorEastAsia" w:hAnsiTheme="minorHAnsi" w:cstheme="minorBidi"/>
+                <w:rFonts w:asciiTheme="minorHAnsi" w:hAnsiTheme="minorHAnsi" w:eastAsiaTheme="minorEastAsia" w:cstheme="minorBidi"/>
                 <w:smallCaps w:val="0"/>
                 <w:noProof/>
                 <w:sz w:val="22"/>
@@ -1741,7 +1733,7 @@
               <w:tab w:val="right" w:leader="dot" w:pos="9347"/>
             </w:tabs>
             <w:rPr>
-              <w:rFonts w:asciiTheme="minorHAnsi" w:eastAsiaTheme="minorEastAsia" w:hAnsiTheme="minorHAnsi" w:cstheme="minorBidi"/>
+              <w:rFonts w:asciiTheme="minorHAnsi" w:hAnsiTheme="minorHAnsi" w:eastAsiaTheme="minorEastAsia" w:cstheme="minorBidi"/>
               <w:smallCaps w:val="0"/>
               <w:noProof/>
               <w:sz w:val="22"/>
@@ -1749,7 +1741,7 @@
               <w:lang w:val="en-US"/>
             </w:rPr>
           </w:pPr>
-          <w:hyperlink w:anchor="_Toc42273260" w:history="1">
+          <w:hyperlink w:history="1" w:anchor="_Toc42273260">
             <w:r>
               <w:rPr>
                 <w:rStyle w:val="Hyperlink"/>
@@ -1760,7 +1752,7 @@
             </w:r>
             <w:r>
               <w:rPr>
-                <w:rFonts w:asciiTheme="minorHAnsi" w:eastAsiaTheme="minorEastAsia" w:hAnsiTheme="minorHAnsi" w:cstheme="minorBidi"/>
+                <w:rFonts w:asciiTheme="minorHAnsi" w:hAnsiTheme="minorHAnsi" w:eastAsiaTheme="minorEastAsia" w:cstheme="minorBidi"/>
                 <w:smallCaps w:val="0"/>
                 <w:noProof/>
                 <w:sz w:val="22"/>
@@ -1835,7 +1827,7 @@
               <w:tab w:val="right" w:leader="dot" w:pos="9347"/>
             </w:tabs>
             <w:rPr>
-              <w:rFonts w:asciiTheme="minorHAnsi" w:eastAsiaTheme="minorEastAsia" w:hAnsiTheme="minorHAnsi" w:cstheme="minorBidi"/>
+              <w:rFonts w:asciiTheme="minorHAnsi" w:hAnsiTheme="minorHAnsi" w:eastAsiaTheme="minorEastAsia" w:cstheme="minorBidi"/>
               <w:smallCaps w:val="0"/>
               <w:noProof/>
               <w:sz w:val="22"/>
@@ -1843,7 +1835,7 @@
               <w:lang w:val="en-US"/>
             </w:rPr>
           </w:pPr>
-          <w:hyperlink w:anchor="_Toc42273261" w:history="1">
+          <w:hyperlink w:history="1" w:anchor="_Toc42273261">
             <w:r>
               <w:rPr>
                 <w:rStyle w:val="Hyperlink"/>
@@ -1854,7 +1846,7 @@
             </w:r>
             <w:r>
               <w:rPr>
-                <w:rFonts w:asciiTheme="minorHAnsi" w:eastAsiaTheme="minorEastAsia" w:hAnsiTheme="minorHAnsi" w:cstheme="minorBidi"/>
+                <w:rFonts w:asciiTheme="minorHAnsi" w:hAnsiTheme="minorHAnsi" w:eastAsiaTheme="minorEastAsia" w:cstheme="minorBidi"/>
                 <w:smallCaps w:val="0"/>
                 <w:noProof/>
                 <w:sz w:val="22"/>
@@ -1929,7 +1921,7 @@
               <w:tab w:val="right" w:leader="dot" w:pos="9347"/>
             </w:tabs>
             <w:rPr>
-              <w:rFonts w:asciiTheme="minorHAnsi" w:eastAsiaTheme="minorEastAsia" w:hAnsiTheme="minorHAnsi" w:cstheme="minorBidi"/>
+              <w:rFonts w:asciiTheme="minorHAnsi" w:hAnsiTheme="minorHAnsi" w:eastAsiaTheme="minorEastAsia" w:cstheme="minorBidi"/>
               <w:b w:val="0"/>
               <w:bCs w:val="0"/>
               <w:caps w:val="0"/>
@@ -1938,7 +1930,7 @@
               <w:lang w:val="en-US"/>
             </w:rPr>
           </w:pPr>
-          <w:hyperlink w:anchor="_Toc42273262" w:history="1">
+          <w:hyperlink w:history="1" w:anchor="_Toc42273262">
             <w:r>
               <w:rPr>
                 <w:rStyle w:val="Hyperlink"/>
@@ -1948,7 +1940,7 @@
             </w:r>
             <w:r>
               <w:rPr>
-                <w:rFonts w:asciiTheme="minorHAnsi" w:eastAsiaTheme="minorEastAsia" w:hAnsiTheme="minorHAnsi" w:cstheme="minorBidi"/>
+                <w:rFonts w:asciiTheme="minorHAnsi" w:hAnsiTheme="minorHAnsi" w:eastAsiaTheme="minorEastAsia" w:cstheme="minorBidi"/>
                 <w:b w:val="0"/>
                 <w:bCs w:val="0"/>
                 <w:caps w:val="0"/>
@@ -2016,7 +2008,7 @@
               <w:tab w:val="right" w:leader="dot" w:pos="9347"/>
             </w:tabs>
             <w:rPr>
-              <w:rFonts w:asciiTheme="minorHAnsi" w:eastAsiaTheme="minorEastAsia" w:hAnsiTheme="minorHAnsi" w:cstheme="minorBidi"/>
+              <w:rFonts w:asciiTheme="minorHAnsi" w:hAnsiTheme="minorHAnsi" w:eastAsiaTheme="minorEastAsia" w:cstheme="minorBidi"/>
               <w:smallCaps w:val="0"/>
               <w:noProof/>
               <w:sz w:val="22"/>
@@ -2024,7 +2016,7 @@
               <w:lang w:val="en-US"/>
             </w:rPr>
           </w:pPr>
-          <w:hyperlink w:anchor="_Toc42273263" w:history="1">
+          <w:hyperlink w:history="1" w:anchor="_Toc42273263">
             <w:r>
               <w:rPr>
                 <w:rStyle w:val="Hyperlink"/>
@@ -2035,7 +2027,7 @@
             </w:r>
             <w:r>
               <w:rPr>
-                <w:rFonts w:asciiTheme="minorHAnsi" w:eastAsiaTheme="minorEastAsia" w:hAnsiTheme="minorHAnsi" w:cstheme="minorBidi"/>
+                <w:rFonts w:asciiTheme="minorHAnsi" w:hAnsiTheme="minorHAnsi" w:eastAsiaTheme="minorEastAsia" w:cstheme="minorBidi"/>
                 <w:smallCaps w:val="0"/>
                 <w:noProof/>
                 <w:sz w:val="22"/>
@@ -2110,7 +2102,7 @@
               <w:tab w:val="right" w:leader="dot" w:pos="9347"/>
             </w:tabs>
             <w:rPr>
-              <w:rFonts w:asciiTheme="minorHAnsi" w:eastAsiaTheme="minorEastAsia" w:hAnsiTheme="minorHAnsi" w:cstheme="minorBidi"/>
+              <w:rFonts w:asciiTheme="minorHAnsi" w:hAnsiTheme="minorHAnsi" w:eastAsiaTheme="minorEastAsia" w:cstheme="minorBidi"/>
               <w:smallCaps w:val="0"/>
               <w:noProof/>
               <w:sz w:val="22"/>
@@ -2118,7 +2110,7 @@
               <w:lang w:val="en-US"/>
             </w:rPr>
           </w:pPr>
-          <w:hyperlink w:anchor="_Toc42273264" w:history="1">
+          <w:hyperlink w:history="1" w:anchor="_Toc42273264">
             <w:r>
               <w:rPr>
                 <w:rStyle w:val="Hyperlink"/>
@@ -2129,7 +2121,7 @@
             </w:r>
             <w:r>
               <w:rPr>
-                <w:rFonts w:asciiTheme="minorHAnsi" w:eastAsiaTheme="minorEastAsia" w:hAnsiTheme="minorHAnsi" w:cstheme="minorBidi"/>
+                <w:rFonts w:asciiTheme="minorHAnsi" w:hAnsiTheme="minorHAnsi" w:eastAsiaTheme="minorEastAsia" w:cstheme="minorBidi"/>
                 <w:smallCaps w:val="0"/>
                 <w:noProof/>
                 <w:sz w:val="22"/>
@@ -2226,7 +2218,7 @@
           <w:headerReference w:type="default" r:id="rId10"/>
           <w:headerReference w:type="first" r:id="rId11"/>
           <w:footerReference w:type="first" r:id="rId12"/>
-          <w:pgSz w:w="11909" w:h="16834" w:code="9"/>
+          <w:pgSz w:w="11909" w:h="16834" w:orient="portrait" w:code="9"/>
           <w:pgMar w:top="1140" w:right="1140" w:bottom="1140" w:left="1412" w:header="709" w:footer="709" w:gutter="0"/>
           <w:cols w:space="708"/>
           <w:titlePg/>
@@ -2238,9 +2230,9 @@
       <w:pPr>
         <w:pStyle w:val="Heading1"/>
       </w:pPr>
-      <w:bookmarkStart w:id="3" w:name="_Toc214969074"/>
-      <w:bookmarkStart w:id="4" w:name="_Toc41120175"/>
-      <w:bookmarkStart w:id="5" w:name="_Toc42273247"/>
+      <w:bookmarkStart w:name="_Toc214969074" w:id="3"/>
+      <w:bookmarkStart w:name="_Toc41120175" w:id="4"/>
+      <w:bookmarkStart w:name="_Toc42273247" w:id="5"/>
       <w:r>
         <w:rPr>
           <w:lang w:val="ru-RU"/>
@@ -2353,8 +2345,8 @@
           <w:lang w:val="sr-Cyrl-RS"/>
         </w:rPr>
       </w:pPr>
-      <w:bookmarkStart w:id="6" w:name="_Toc41120176"/>
-      <w:bookmarkStart w:id="7" w:name="_Toc42273248"/>
+      <w:bookmarkStart w:name="_Toc41120176" w:id="6"/>
+      <w:bookmarkStart w:name="_Toc42273248" w:id="7"/>
       <w:r>
         <w:rPr>
           <w:lang w:val="sr-Cyrl-RS"/>
@@ -2397,8 +2389,8 @@
           <w:lang w:val="ru-RU"/>
         </w:rPr>
       </w:pPr>
-      <w:bookmarkStart w:id="8" w:name="_Toc41120177"/>
-      <w:bookmarkStart w:id="9" w:name="_Toc42273249"/>
+      <w:bookmarkStart w:name="_Toc41120177" w:id="8"/>
+      <w:bookmarkStart w:name="_Toc42273249" w:id="9"/>
       <w:r>
         <w:rPr>
           <w:color w:val="000000"/>
@@ -2476,8 +2468,8 @@
           <w:lang w:val="sr-Cyrl-RS"/>
         </w:rPr>
       </w:pPr>
-      <w:bookmarkStart w:id="10" w:name="_Toc41120178"/>
-      <w:bookmarkStart w:id="11" w:name="_Toc42273250"/>
+      <w:bookmarkStart w:name="_Toc41120178" w:id="10"/>
+      <w:bookmarkStart w:name="_Toc42273250" w:id="11"/>
       <w:r>
         <w:rPr>
           <w:color w:val="000000"/>
@@ -2549,8 +2541,8 @@
           <w:lang w:val="sr-Cyrl-RS"/>
         </w:rPr>
       </w:pPr>
-      <w:bookmarkStart w:id="12" w:name="_Toc41120179"/>
-      <w:bookmarkStart w:id="13" w:name="_Toc42273251"/>
+      <w:bookmarkStart w:name="_Toc41120179" w:id="12"/>
+      <w:bookmarkStart w:name="_Toc42273251" w:id="13"/>
       <w:r>
         <w:rPr>
           <w:lang w:val="sr-Cyrl-RS"/>
@@ -2621,8 +2613,8 @@
           <w:lang w:val="sr-Cyrl-RS"/>
         </w:rPr>
       </w:pPr>
-      <w:bookmarkStart w:id="14" w:name="_Toc41120180"/>
-      <w:bookmarkStart w:id="15" w:name="_Toc42273252"/>
+      <w:bookmarkStart w:name="_Toc41120180" w:id="14"/>
+      <w:bookmarkStart w:name="_Toc42273252" w:id="15"/>
       <w:r>
         <w:rPr>
           <w:lang w:val="sr-Cyrl-RS"/>
@@ -2640,8 +2632,8 @@
           <w:lang w:val="sr-Cyrl-RS"/>
         </w:rPr>
       </w:pPr>
-      <w:bookmarkStart w:id="16" w:name="_Toc41120181"/>
-      <w:bookmarkStart w:id="17" w:name="_Toc42273253"/>
+      <w:bookmarkStart w:name="_Toc41120181" w:id="16"/>
+      <w:bookmarkStart w:name="_Toc42273253" w:id="17"/>
       <w:r>
         <w:rPr>
           <w:lang w:val="sr-Cyrl-RS"/>
@@ -2794,7 +2786,7 @@
           <w:lang w:val="sr-Cyrl-RS"/>
         </w:rPr>
       </w:pPr>
-      <w:bookmarkStart w:id="18" w:name="_Toc42273254"/>
+      <w:bookmarkStart w:name="_Toc42273254" w:id="18"/>
       <w:r>
         <w:rPr>
           <w:lang w:val="sr-Cyrl-RS"/>
@@ -2987,7 +2979,7 @@
           <w:lang w:val="sr-Cyrl-RS"/>
         </w:rPr>
       </w:pPr>
-      <w:bookmarkStart w:id="19" w:name="_Toc42273255"/>
+      <w:bookmarkStart w:name="_Toc42273255" w:id="19"/>
       <w:r>
         <w:rPr>
           <w:lang w:val="sr-Cyrl-RS"/>
@@ -3016,7 +3008,7 @@
           <w:lang w:val="sr-Cyrl-RS"/>
         </w:rPr>
       </w:pPr>
-      <w:bookmarkStart w:id="20" w:name="_Toc42273256"/>
+      <w:bookmarkStart w:name="_Toc42273256" w:id="20"/>
       <w:r>
         <w:rPr>
           <w:lang w:val="sr-Cyrl-RS"/>
@@ -3198,11 +3190,11 @@
           </mc:Choice>
           <mc:Fallback>
             <w:pict>
-              <v:shapetype w14:anchorId="4DC70D5D" id="_x0000_t202" coordsize="21600,21600" o:spt="202" path="m,l,21600r21600,l21600,xe">
+              <v:shapetype id="_x0000_t202" coordsize="21600,21600" o:spt="202" path="m,l,21600r21600,l21600,xe" w14:anchorId="4DC70D5D">
                 <v:stroke joinstyle="miter"/>
                 <v:path gradientshapeok="t" o:connecttype="rect"/>
               </v:shapetype>
-              <v:shape id="Text Box 9" o:spid="_x0000_s1026" type="#_x0000_t202" style="position:absolute;left:0;text-align:left;margin-left:0;margin-top:308.15pt;width:468pt;height:.05pt;z-index:251671552;visibility:visible;mso-wrap-style:square;mso-wrap-distance-left:9pt;mso-wrap-distance-top:0;mso-wrap-distance-right:9pt;mso-wrap-distance-bottom:0;mso-position-horizontal:absolute;mso-position-horizontal-relative:text;mso-position-vertical:absolute;mso-position-vertical-relative:text;v-text-anchor:top" o:gfxdata="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" stroked="f">
+              <v:shape id="Text Box 9" style="position:absolute;left:0;text-align:left;margin-left:0;margin-top:308.15pt;width:468pt;height:.05pt;z-index:251671552;visibility:visible;mso-wrap-style:square;mso-wrap-distance-left:9pt;mso-wrap-distance-top:0;mso-wrap-distance-right:9pt;mso-wrap-distance-bottom:0;mso-position-horizontal:absolute;mso-position-horizontal-relative:text;mso-position-vertical:absolute;mso-position-vertical-relative:text;v-text-anchor:top" o:spid="_x0000_s1026" stroked="f" type="#_x0000_t202" o:gfxdata="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">
                 <v:textbox style="mso-fit-shape-to-text:t" inset="0,0,0,0">
                   <w:txbxContent>
                     <w:p>
@@ -3323,6 +3315,10 @@
           </wp:anchor>
         </w:drawing>
       </w:r>
+      <w:r>
+        <w:rPr/>
+        <w:t/>
+      </w:r>
     </w:p>
     <w:p>
       <w:pPr>
@@ -3434,7 +3430,7 @@
           <w:lang w:val="sr-Cyrl-RS"/>
         </w:rPr>
       </w:pPr>
-      <w:bookmarkStart w:id="21" w:name="_Toc42273257"/>
+      <w:bookmarkStart w:name="_Toc42273257" w:id="21"/>
       <w:r>
         <w:rPr>
           <w:lang w:val="sr-Cyrl-RS"/>
@@ -3528,7 +3524,7 @@
           </mc:Choice>
           <mc:Fallback>
             <w:pict>
-              <v:shape w14:anchorId="617F7329" id="Text Box 4" o:spid="_x0000_s1027" type="#_x0000_t202" style="position:absolute;left:0;text-align:left;margin-left:65.25pt;margin-top:256.8pt;width:337.4pt;height:.05pt;z-index:251661312;visibility:visible;mso-wrap-style:square;mso-wrap-distance-left:9pt;mso-wrap-distance-top:0;mso-wrap-distance-right:9pt;mso-wrap-distance-bottom:0;mso-position-horizontal:absolute;mso-position-horizontal-relative:text;mso-position-vertical:absolute;mso-position-vertical-relative:text;v-text-anchor:top" o:gfxdata="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" stroked="f">
+              <v:shape id="Text Box 4" style="position:absolute;left:0;text-align:left;margin-left:65.25pt;margin-top:256.8pt;width:337.4pt;height:.05pt;z-index:251661312;visibility:visible;mso-wrap-style:square;mso-wrap-distance-left:9pt;mso-wrap-distance-top:0;mso-wrap-distance-right:9pt;mso-wrap-distance-bottom:0;mso-position-horizontal:absolute;mso-position-horizontal-relative:text;mso-position-vertical:absolute;mso-position-vertical-relative:text;v-text-anchor:top" o:spid="_x0000_s1027" stroked="f" type="#_x0000_t202" o:gfxdata="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" w14:anchorId="617F7329">
                 <v:textbox style="mso-fit-shape-to-text:t" inset="0,0,0,0">
                   <w:txbxContent>
                     <w:p>
@@ -3648,7 +3644,7 @@
           </mc:Choice>
           <mc:Fallback>
             <w:pict>
-              <v:shape w14:anchorId="33F95703" id="Text Box 6" o:spid="_x0000_s1028" type="#_x0000_t202" style="position:absolute;left:0;text-align:left;margin-left:65.25pt;margin-top:256.8pt;width:337.4pt;height:.05pt;z-index:251665408;visibility:visible;mso-wrap-style:square;mso-wrap-distance-left:9pt;mso-wrap-distance-top:0;mso-wrap-distance-right:9pt;mso-wrap-distance-bottom:0;mso-position-horizontal:absolute;mso-position-horizontal-relative:text;mso-position-vertical:absolute;mso-position-vertical-relative:text;v-text-anchor:top" o:gfxdata="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" stroked="f">
+              <v:shape id="Text Box 6" style="position:absolute;left:0;text-align:left;margin-left:65.25pt;margin-top:256.8pt;width:337.4pt;height:.05pt;z-index:251665408;visibility:visible;mso-wrap-style:square;mso-wrap-distance-left:9pt;mso-wrap-distance-top:0;mso-wrap-distance-right:9pt;mso-wrap-distance-bottom:0;mso-position-horizontal:absolute;mso-position-horizontal-relative:text;mso-position-vertical:absolute;mso-position-vertical-relative:text;v-text-anchor:top" o:spid="_x0000_s1028" stroked="f" type="#_x0000_t202" o:gfxdata="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" w14:anchorId="33F95703">
                 <v:textbox style="mso-fit-shape-to-text:t" inset="0,0,0,0">
                   <w:txbxContent>
                     <w:p>
@@ -3765,7 +3761,8 @@
       </w:r>
       <w:r>
         <w:rPr>
-          <w:i/>
+          <w:i w:val="1"/>
+          <w:iCs w:val="1"/>
           <w:lang w:val="en-US"/>
         </w:rPr>
         <w:t>Smart Companion,</w:t>
@@ -3884,7 +3881,7 @@
           </mc:Choice>
           <mc:Fallback>
             <w:pict>
-              <v:shape w14:anchorId="2975E7A0" id="Text Box 7" o:spid="_x0000_s1029" type="#_x0000_t202" style="position:absolute;left:0;text-align:left;margin-left:60.75pt;margin-top:449.3pt;width:346.2pt;height:.05pt;z-index:251667456;visibility:visible;mso-wrap-style:square;mso-wrap-distance-left:9pt;mso-wrap-distance-top:0;mso-wrap-distance-right:9pt;mso-wrap-distance-bottom:0;mso-position-horizontal:absolute;mso-position-horizontal-relative:text;mso-position-vertical:absolute;mso-position-vertical-relative:text;v-text-anchor:top" o:gfxdata="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" stroked="f">
+              <v:shape id="Text Box 7" style="position:absolute;left:0;text-align:left;margin-left:60.75pt;margin-top:449.3pt;width:346.2pt;height:.05pt;z-index:251667456;visibility:visible;mso-wrap-style:square;mso-wrap-distance-left:9pt;mso-wrap-distance-top:0;mso-wrap-distance-right:9pt;mso-wrap-distance-bottom:0;mso-position-horizontal:absolute;mso-position-horizontal-relative:text;mso-position-vertical:absolute;mso-position-vertical-relative:text;v-text-anchor:top" o:spid="_x0000_s1029" stroked="f" type="#_x0000_t202" o:gfxdata="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" w14:anchorId="2975E7A0">
                 <v:textbox style="mso-fit-shape-to-text:t" inset="0,0,0,0">
                   <w:txbxContent>
                     <w:p>
@@ -3993,6 +3990,10 @@
           </wp:anchor>
         </w:drawing>
       </w:r>
+      <w:r>
+        <w:rPr/>
+        <w:t/>
+      </w:r>
     </w:p>
     <w:p>
       <w:pPr>
@@ -4035,7 +4036,7 @@
           <w:lang w:val="sr-Cyrl-RS"/>
         </w:rPr>
       </w:pPr>
-      <w:bookmarkStart w:id="22" w:name="_Toc42273258"/>
+      <w:bookmarkStart w:name="_Toc42273258" w:id="22"/>
       <w:r>
         <w:rPr>
           <w:lang w:val="sr-Cyrl-RS"/>
@@ -4361,7 +4362,19 @@
         <w:rPr>
           <w:lang w:val="sr-Cyrl-RS"/>
         </w:rPr>
-        <w:t>У десном делу навигационог менија се налази име пријавлјеног корисника, као и иконица која омогућава одјављивање са система.</w:t>
+        <w:t>У десном делу навигационог менија се налази име пријав</w:t>
+      </w:r>
+      <w:r>
+        <w:rPr>
+          <w:lang w:val="sr-Cyrl-RS"/>
+        </w:rPr>
+        <w:t>љ</w:t>
+      </w:r>
+      <w:r>
+        <w:rPr>
+          <w:lang w:val="sr-Cyrl-RS"/>
+        </w:rPr>
+        <w:t>еног корисника, као и иконица која омогућава одјављивање са система.</w:t>
       </w:r>
     </w:p>
     <w:p>
@@ -4466,7 +4479,7 @@
           </mc:Choice>
           <mc:Fallback>
             <w:pict>
-              <v:shape w14:anchorId="1B55D1C9" id="Text Box 11" o:spid="_x0000_s1030" type="#_x0000_t202" style="position:absolute;left:0;text-align:left;margin-left:0;margin-top:314.4pt;width:468pt;height:.05pt;z-index:251674624;visibility:visible;mso-wrap-style:square;mso-wrap-distance-left:9pt;mso-wrap-distance-top:0;mso-wrap-distance-right:9pt;mso-wrap-distance-bottom:0;mso-position-horizontal:absolute;mso-position-horizontal-relative:text;mso-position-vertical:absolute;mso-position-vertical-relative:text;v-text-anchor:top" o:gfxdata="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" stroked="f">
+              <v:shape id="Text Box 11" style="position:absolute;left:0;text-align:left;margin-left:0;margin-top:314.4pt;width:468pt;height:.05pt;z-index:251674624;visibility:visible;mso-wrap-style:square;mso-wrap-distance-left:9pt;mso-wrap-distance-top:0;mso-wrap-distance-right:9pt;mso-wrap-distance-bottom:0;mso-position-horizontal:absolute;mso-position-horizontal-relative:text;mso-position-vertical:absolute;mso-position-vertical-relative:text;v-text-anchor:top" o:spid="_x0000_s1030" stroked="f" type="#_x0000_t202" o:gfxdata="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" w14:anchorId="1B55D1C9">
                 <v:textbox style="mso-fit-shape-to-text:t" inset="0,0,0,0">
                   <w:txbxContent>
                     <w:p>
@@ -4569,6 +4582,10 @@
           </wp:anchor>
         </w:drawing>
       </w:r>
+      <w:r>
+        <w:rPr/>
+        <w:t/>
+      </w:r>
     </w:p>
     <w:p>
       <w:pPr>
@@ -4629,7 +4646,7 @@
           <w:lang w:val="sr-Cyrl-RS"/>
         </w:rPr>
       </w:pPr>
-      <w:bookmarkStart w:id="23" w:name="_Toc42273259"/>
+      <w:bookmarkStart w:name="_Toc42273259" w:id="23"/>
       <w:r>
         <w:rPr>
           <w:lang w:val="sr-Cyrl-RS"/>
@@ -4765,7 +4782,7 @@
           </mc:Choice>
           <mc:Fallback>
             <w:pict>
-              <v:shape w14:anchorId="15130FBC" id="Text Box 13" o:spid="_x0000_s1031" type="#_x0000_t202" style="position:absolute;left:0;text-align:left;margin-left:0;margin-top:209.3pt;width:292.2pt;height:.05pt;z-index:251677696;visibility:visible;mso-wrap-style:square;mso-wrap-distance-left:9pt;mso-wrap-distance-top:0;mso-wrap-distance-right:9pt;mso-wrap-distance-bottom:0;mso-position-horizontal:center;mso-position-horizontal-relative:margin;mso-position-vertical:absolute;mso-position-vertical-relative:text;v-text-anchor:top" o:gfxdata="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" stroked="f">
+              <v:shape id="Text Box 13" style="position:absolute;left:0;text-align:left;margin-left:0;margin-top:209.3pt;width:292.2pt;height:.05pt;z-index:251677696;visibility:visible;mso-wrap-style:square;mso-wrap-distance-left:9pt;mso-wrap-distance-top:0;mso-wrap-distance-right:9pt;mso-wrap-distance-bottom:0;mso-position-horizontal:center;mso-position-horizontal-relative:margin;mso-position-vertical:absolute;mso-position-vertical-relative:text;v-text-anchor:top" o:spid="_x0000_s1031" stroked="f" type="#_x0000_t202" o:gfxdata="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" w14:anchorId="15130FBC">
                 <v:textbox style="mso-fit-shape-to-text:t" inset="0,0,0,0">
                   <w:txbxContent>
                     <w:p>
@@ -4859,6 +4876,10 @@
             </wp14:sizeRelV>
           </wp:anchor>
         </w:drawing>
+      </w:r>
+      <w:r>
+        <w:rPr/>
+        <w:t/>
       </w:r>
     </w:p>
     <w:p>
@@ -4951,7 +4972,7 @@
           </mc:Choice>
           <mc:Fallback>
             <w:pict>
-              <v:shape w14:anchorId="46BA48F1" id="Text Box 15" o:spid="_x0000_s1032" type="#_x0000_t202" style="position:absolute;left:0;text-align:left;margin-left:416.8pt;margin-top:257.9pt;width:468pt;height:.05pt;z-index:251680768;visibility:visible;mso-wrap-style:square;mso-wrap-distance-left:9pt;mso-wrap-distance-top:0;mso-wrap-distance-right:9pt;mso-wrap-distance-bottom:0;mso-position-horizontal:right;mso-position-horizontal-relative:margin;mso-position-vertical:absolute;mso-position-vertical-relative:text;v-text-anchor:top" o:gfxdata="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" stroked="f">
+              <v:shape id="Text Box 15" style="position:absolute;left:0;text-align:left;margin-left:416.8pt;margin-top:257.9pt;width:468pt;height:.05pt;z-index:251680768;visibility:visible;mso-wrap-style:square;mso-wrap-distance-left:9pt;mso-wrap-distance-top:0;mso-wrap-distance-right:9pt;mso-wrap-distance-bottom:0;mso-position-horizontal:right;mso-position-horizontal-relative:margin;mso-position-vertical:absolute;mso-position-vertical-relative:text;v-text-anchor:top" o:spid="_x0000_s1032" stroked="f" type="#_x0000_t202" o:gfxdata="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" w14:anchorId="46BA48F1">
                 <v:textbox style="mso-fit-shape-to-text:t" inset="0,0,0,0">
                   <w:txbxContent>
                     <w:p>
@@ -5035,6 +5056,10 @@
           </wp:anchor>
         </w:drawing>
       </w:r>
+      <w:r>
+        <w:rPr/>
+        <w:t/>
+      </w:r>
     </w:p>
     <w:p>
       <w:pPr>
@@ -5047,7 +5072,7 @@
           <w:lang w:val="sr-Cyrl-RS"/>
         </w:rPr>
       </w:pPr>
-      <w:bookmarkStart w:id="24" w:name="_Toc42273260"/>
+      <w:bookmarkStart w:name="_Toc42273260" w:id="24"/>
       <w:r>
         <w:rPr>
           <w:lang w:val="sr-Cyrl-RS"/>
@@ -5253,7 +5278,7 @@
           </mc:Choice>
           <mc:Fallback>
             <w:pict>
-              <v:shape w14:anchorId="1B0C7BD0" id="Text Box 17" o:spid="_x0000_s1033" type="#_x0000_t202" style="position:absolute;left:0;text-align:left;margin-left:0;margin-top:267.95pt;width:468pt;height:.05pt;z-index:251683840;visibility:visible;mso-wrap-style:square;mso-wrap-distance-left:9pt;mso-wrap-distance-top:0;mso-wrap-distance-right:9pt;mso-wrap-distance-bottom:0;mso-position-horizontal:absolute;mso-position-horizontal-relative:text;mso-position-vertical:absolute;mso-position-vertical-relative:text;v-text-anchor:top" o:gfxdata="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" stroked="f">
+              <v:shape id="Text Box 17" style="position:absolute;left:0;text-align:left;margin-left:0;margin-top:267.95pt;width:468pt;height:.05pt;z-index:251683840;visibility:visible;mso-wrap-style:square;mso-wrap-distance-left:9pt;mso-wrap-distance-top:0;mso-wrap-distance-right:9pt;mso-wrap-distance-bottom:0;mso-position-horizontal:absolute;mso-position-horizontal-relative:text;mso-position-vertical:absolute;mso-position-vertical-relative:text;v-text-anchor:top" o:spid="_x0000_s1033" stroked="f" type="#_x0000_t202" o:gfxdata="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" w14:anchorId="1B0C7BD0">
                 <v:textbox style="mso-fit-shape-to-text:t" inset="0,0,0,0">
                   <w:txbxContent>
                     <w:p>
@@ -5344,6 +5369,10 @@
         </w:rPr>
         <w:tab/>
       </w:r>
+      <w:r>
+        <w:rPr/>
+        <w:t/>
+      </w:r>
     </w:p>
     <w:p>
       <w:pPr>
@@ -5462,7 +5491,7 @@
           <w:lang w:val="sr-Cyrl-RS"/>
         </w:rPr>
       </w:pPr>
-      <w:bookmarkStart w:id="25" w:name="_Toc42273261"/>
+      <w:bookmarkStart w:name="_Toc42273261" w:id="25"/>
       <w:r>
         <w:rPr>
           <w:lang w:val="sr-Cyrl-RS"/>
@@ -5534,7 +5563,6 @@
       <w:pPr>
         <w:ind w:left="288"/>
         <w:rPr>
-          <w:iCs/>
           <w:lang w:val="en-US"/>
         </w:rPr>
       </w:pPr>
@@ -5546,8 +5574,8 @@
       </w:r>
       <w:r>
         <w:rPr>
-          <w:i/>
-          <w:iCs/>
+          <w:i w:val="1"/>
+          <w:iCs w:val="1"/>
           <w:lang w:val="sr-Cyrl-RS"/>
         </w:rPr>
         <w:t>Ме</w:t>
@@ -5556,12 +5584,30 @@
         <w:rPr>
           <w:lang w:val="sr-Cyrl-RS"/>
         </w:rPr>
-        <w:t>“), затим за уређај у својој околини (дугме „</w:t>
-      </w:r>
-      <w:r>
-        <w:rPr>
-          <w:i/>
-          <w:iCs/>
+        <w:t xml:space="preserve">“), затим за </w:t>
+      </w:r>
+      <w:r>
+        <w:rPr>
+          <w:lang w:val="sr-Cyrl-RS"/>
+        </w:rPr>
+        <w:t>уређаје ове врсте</w:t>
+      </w:r>
+      <w:r>
+        <w:rPr>
+          <w:lang w:val="sr-Cyrl-RS"/>
+        </w:rPr>
+        <w:t xml:space="preserve"> </w:t>
+      </w:r>
+      <w:r>
+        <w:rPr>
+          <w:lang w:val="sr-Cyrl-RS"/>
+        </w:rPr>
+        <w:t>у својој околини (дугме „</w:t>
+      </w:r>
+      <w:r>
+        <w:rPr>
+          <w:i w:val="1"/>
+          <w:iCs w:val="1"/>
           <w:lang w:val="en-US"/>
         </w:rPr>
         <w:t>Nearby</w:t>
@@ -5574,8 +5620,8 @@
       </w:r>
       <w:r>
         <w:rPr>
-          <w:i/>
-          <w:iCs/>
+          <w:i w:val="1"/>
+          <w:iCs w:val="1"/>
           <w:lang w:val="en-US"/>
         </w:rPr>
         <w:t>Global</w:t>
@@ -5676,7 +5722,7 @@
           </mc:Choice>
           <mc:Fallback>
             <w:pict>
-              <v:shape w14:anchorId="280932BD" id="Text Box 19" o:spid="_x0000_s1034" type="#_x0000_t202" style="position:absolute;left:0;text-align:left;margin-left:0;margin-top:245.75pt;width:468pt;height:.05pt;z-index:251686912;visibility:visible;mso-wrap-style:square;mso-wrap-distance-left:9pt;mso-wrap-distance-top:0;mso-wrap-distance-right:9pt;mso-wrap-distance-bottom:0;mso-position-horizontal:absolute;mso-position-horizontal-relative:text;mso-position-vertical:absolute;mso-position-vertical-relative:text;v-text-anchor:top" o:gfxdata="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" stroked="f">
+              <v:shape id="Text Box 19" style="position:absolute;left:0;text-align:left;margin-left:0;margin-top:245.75pt;width:468pt;height:.05pt;z-index:251686912;visibility:visible;mso-wrap-style:square;mso-wrap-distance-left:9pt;mso-wrap-distance-top:0;mso-wrap-distance-right:9pt;mso-wrap-distance-bottom:0;mso-position-horizontal:absolute;mso-position-horizontal-relative:text;mso-position-vertical:absolute;mso-position-vertical-relative:text;v-text-anchor:top" o:spid="_x0000_s1034" stroked="f" type="#_x0000_t202" o:gfxdata="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" w14:anchorId="280932BD">
                 <v:textbox style="mso-fit-shape-to-text:t" inset="0,0,0,0">
                   <w:txbxContent>
                     <w:p>
@@ -5760,6 +5806,10 @@
           </wp:anchor>
         </w:drawing>
       </w:r>
+      <w:r>
+        <w:rPr/>
+        <w:t/>
+      </w:r>
     </w:p>
     <w:p>
       <w:pPr>
@@ -5786,7 +5836,7 @@
           <w:lang w:val="sr-Cyrl-RS"/>
         </w:rPr>
       </w:pPr>
-      <w:bookmarkStart w:id="26" w:name="_Toc42273262"/>
+      <w:bookmarkStart w:name="_Toc42273262" w:id="26"/>
       <w:r>
         <w:rPr>
           <w:lang w:val="sr-Cyrl-RS"/>
@@ -5821,7 +5871,7 @@
           <w:lang w:val="sr-Cyrl-RS"/>
         </w:rPr>
       </w:pPr>
-      <w:bookmarkStart w:id="27" w:name="_Toc42273263"/>
+      <w:bookmarkStart w:name="_Toc42273263" w:id="27"/>
       <w:r>
         <w:rPr>
           <w:lang w:val="sr-Cyrl-RS"/>
@@ -5909,7 +5959,7 @@
           <w:lang w:val="sr-Cyrl-RS"/>
         </w:rPr>
       </w:pPr>
-      <w:bookmarkStart w:id="28" w:name="_Toc42273264"/>
+      <w:bookmarkStart w:name="_Toc42273264" w:id="28"/>
       <w:r>
         <w:rPr>
           <w:lang w:val="sr-Cyrl-RS"/>
@@ -5995,7 +6045,7 @@
     </w:p>
     <w:sectPr>
       <w:footerReference w:type="default" r:id="rId21"/>
-      <w:pgSz w:w="12240" w:h="15840"/>
+      <w:pgSz w:w="12240" w:h="15840" w:orient="portrait"/>
       <w:pgMar w:top="1440" w:right="1440" w:bottom="1440" w:left="1440" w:header="720" w:footer="720" w:gutter="0"/>
       <w:cols w:space="720"/>
       <w:titlePg/>
@@ -6129,7 +6179,7 @@
     <w:pPr>
       <w:pStyle w:val="Header"/>
       <w:pBdr>
-        <w:bottom w:val="single" w:sz="4" w:space="1" w:color="auto"/>
+        <w:bottom w:val="single" w:color="auto" w:sz="4" w:space="1"/>
       </w:pBdr>
       <w:jc w:val="right"/>
       <w:rPr>
@@ -6173,7 +6223,7 @@
     <w:pPr>
       <w:pStyle w:val="Header"/>
       <w:pBdr>
-        <w:bottom w:val="single" w:sz="4" w:space="1" w:color="auto"/>
+        <w:bottom w:val="single" w:color="auto" w:sz="4" w:space="1"/>
       </w:pBdr>
       <w:jc w:val="right"/>
       <w:rPr>
@@ -6230,7 +6280,7 @@
         <w:ind w:left="720" w:hanging="360"/>
       </w:pPr>
       <w:rPr>
-        <w:rFonts w:ascii="Symbol" w:hAnsi="Symbol" w:hint="default"/>
+        <w:rFonts w:hint="default" w:ascii="Symbol" w:hAnsi="Symbol"/>
       </w:rPr>
     </w:lvl>
   </w:abstractNum>
@@ -6495,15 +6545,12 @@
     <w:lvl w:ilvl="1">
       <w:start w:val="1"/>
       <w:numFmt w:val="decimal"/>
-      <w:isLgl/>
       <w:lvlText w:val="%1.%2"/>
       <w:lvlJc w:val="left"/>
       <w:pPr>
         <w:ind w:left="1278" w:hanging="468"/>
       </w:pPr>
-      <w:rPr>
-        <w:rFonts w:hint="default"/>
-      </w:rPr>
+      <w:rPr/>
     </w:lvl>
     <w:lvl w:ilvl="2">
       <w:start w:val="1"/>
@@ -6614,7 +6661,7 @@
         <w:ind w:left="1152" w:hanging="360"/>
       </w:pPr>
       <w:rPr>
-        <w:rFonts w:ascii="Symbol" w:hAnsi="Symbol" w:hint="default"/>
+        <w:rFonts w:hint="default" w:ascii="Symbol" w:hAnsi="Symbol"/>
       </w:rPr>
     </w:lvl>
     <w:lvl w:ilvl="1" w:tplc="3BACB6DE">
@@ -6628,7 +6675,7 @@
         <w:ind w:left="2187" w:hanging="675"/>
       </w:pPr>
       <w:rPr>
-        <w:rFonts w:ascii="Times New Roman" w:eastAsia="Times New Roman" w:hAnsi="Times New Roman" w:cs="Times New Roman" w:hint="default"/>
+        <w:rFonts w:hint="default" w:ascii="Times New Roman" w:hAnsi="Times New Roman" w:eastAsia="Times New Roman" w:cs="Times New Roman"/>
       </w:rPr>
     </w:lvl>
     <w:lvl w:ilvl="2" w:tplc="04090005">
@@ -6643,7 +6690,7 @@
         <w:ind w:left="2592" w:hanging="360"/>
       </w:pPr>
       <w:rPr>
-        <w:rFonts w:ascii="Wingdings" w:hAnsi="Wingdings" w:hint="default"/>
+        <w:rFonts w:hint="default" w:ascii="Wingdings" w:hAnsi="Wingdings"/>
       </w:rPr>
     </w:lvl>
     <w:lvl w:ilvl="3" w:tplc="04090001">
@@ -6658,7 +6705,7 @@
         <w:ind w:left="3312" w:hanging="360"/>
       </w:pPr>
       <w:rPr>
-        <w:rFonts w:ascii="Symbol" w:hAnsi="Symbol" w:hint="default"/>
+        <w:rFonts w:hint="default" w:ascii="Symbol" w:hAnsi="Symbol"/>
       </w:rPr>
     </w:lvl>
     <w:lvl w:ilvl="4" w:tplc="04090003" w:tentative="1">
@@ -6673,7 +6720,7 @@
         <w:ind w:left="4032" w:hanging="360"/>
       </w:pPr>
       <w:rPr>
-        <w:rFonts w:ascii="Courier New" w:hAnsi="Courier New" w:cs="Courier New" w:hint="default"/>
+        <w:rFonts w:hint="default" w:ascii="Courier New" w:hAnsi="Courier New" w:cs="Courier New"/>
       </w:rPr>
     </w:lvl>
     <w:lvl w:ilvl="5" w:tplc="04090005" w:tentative="1">
@@ -6688,7 +6735,7 @@
         <w:ind w:left="4752" w:hanging="360"/>
       </w:pPr>
       <w:rPr>
-        <w:rFonts w:ascii="Wingdings" w:hAnsi="Wingdings" w:hint="default"/>
+        <w:rFonts w:hint="default" w:ascii="Wingdings" w:hAnsi="Wingdings"/>
       </w:rPr>
     </w:lvl>
     <w:lvl w:ilvl="6" w:tplc="04090001" w:tentative="1">
@@ -6703,7 +6750,7 @@
         <w:ind w:left="5472" w:hanging="360"/>
       </w:pPr>
       <w:rPr>
-        <w:rFonts w:ascii="Symbol" w:hAnsi="Symbol" w:hint="default"/>
+        <w:rFonts w:hint="default" w:ascii="Symbol" w:hAnsi="Symbol"/>
       </w:rPr>
     </w:lvl>
     <w:lvl w:ilvl="7" w:tplc="04090003" w:tentative="1">
@@ -6718,7 +6765,7 @@
         <w:ind w:left="6192" w:hanging="360"/>
       </w:pPr>
       <w:rPr>
-        <w:rFonts w:ascii="Courier New" w:hAnsi="Courier New" w:cs="Courier New" w:hint="default"/>
+        <w:rFonts w:hint="default" w:ascii="Courier New" w:hAnsi="Courier New" w:cs="Courier New"/>
       </w:rPr>
     </w:lvl>
     <w:lvl w:ilvl="8" w:tplc="04090005" w:tentative="1">
@@ -6733,7 +6780,7 @@
         <w:ind w:left="6912" w:hanging="360"/>
       </w:pPr>
       <w:rPr>
-        <w:rFonts w:ascii="Wingdings" w:hAnsi="Wingdings" w:hint="default"/>
+        <w:rFonts w:hint="default" w:ascii="Wingdings" w:hAnsi="Wingdings"/>
       </w:rPr>
     </w:lvl>
   </w:abstractNum>
@@ -6876,7 +6923,7 @@
         <w:ind w:left="1080" w:hanging="360"/>
       </w:pPr>
       <w:rPr>
-        <w:rFonts w:ascii="Courier New" w:hAnsi="Courier New" w:cs="Courier New" w:hint="default"/>
+        <w:rFonts w:hint="default" w:ascii="Courier New" w:hAnsi="Courier New" w:cs="Courier New"/>
       </w:rPr>
     </w:lvl>
     <w:lvl w:ilvl="1" w:tplc="04090003">
@@ -6891,7 +6938,7 @@
         <w:ind w:left="1800" w:hanging="360"/>
       </w:pPr>
       <w:rPr>
-        <w:rFonts w:ascii="Courier New" w:hAnsi="Courier New" w:cs="Courier New" w:hint="default"/>
+        <w:rFonts w:hint="default" w:ascii="Courier New" w:hAnsi="Courier New" w:cs="Courier New"/>
       </w:rPr>
     </w:lvl>
     <w:lvl w:ilvl="2" w:tplc="04090005">
@@ -6906,7 +6953,7 @@
         <w:ind w:left="2520" w:hanging="360"/>
       </w:pPr>
       <w:rPr>
-        <w:rFonts w:ascii="Wingdings" w:hAnsi="Wingdings" w:hint="default"/>
+        <w:rFonts w:hint="default" w:ascii="Wingdings" w:hAnsi="Wingdings"/>
       </w:rPr>
     </w:lvl>
     <w:lvl w:ilvl="3" w:tplc="04090001" w:tentative="1">
@@ -6921,7 +6968,7 @@
         <w:ind w:left="3240" w:hanging="360"/>
       </w:pPr>
       <w:rPr>
-        <w:rFonts w:ascii="Symbol" w:hAnsi="Symbol" w:hint="default"/>
+        <w:rFonts w:hint="default" w:ascii="Symbol" w:hAnsi="Symbol"/>
       </w:rPr>
     </w:lvl>
     <w:lvl w:ilvl="4" w:tplc="04090003" w:tentative="1">
@@ -6936,7 +6983,7 @@
         <w:ind w:left="3960" w:hanging="360"/>
       </w:pPr>
       <w:rPr>
-        <w:rFonts w:ascii="Courier New" w:hAnsi="Courier New" w:cs="Courier New" w:hint="default"/>
+        <w:rFonts w:hint="default" w:ascii="Courier New" w:hAnsi="Courier New" w:cs="Courier New"/>
       </w:rPr>
     </w:lvl>
     <w:lvl w:ilvl="5" w:tplc="04090005" w:tentative="1">
@@ -6951,7 +6998,7 @@
         <w:ind w:left="4680" w:hanging="360"/>
       </w:pPr>
       <w:rPr>
-        <w:rFonts w:ascii="Wingdings" w:hAnsi="Wingdings" w:hint="default"/>
+        <w:rFonts w:hint="default" w:ascii="Wingdings" w:hAnsi="Wingdings"/>
       </w:rPr>
     </w:lvl>
     <w:lvl w:ilvl="6" w:tplc="04090001" w:tentative="1">
@@ -6966,7 +7013,7 @@
         <w:ind w:left="5400" w:hanging="360"/>
       </w:pPr>
       <w:rPr>
-        <w:rFonts w:ascii="Symbol" w:hAnsi="Symbol" w:hint="default"/>
+        <w:rFonts w:hint="default" w:ascii="Symbol" w:hAnsi="Symbol"/>
       </w:rPr>
     </w:lvl>
     <w:lvl w:ilvl="7" w:tplc="04090003" w:tentative="1">
@@ -6981,7 +7028,7 @@
         <w:ind w:left="6120" w:hanging="360"/>
       </w:pPr>
       <w:rPr>
-        <w:rFonts w:ascii="Courier New" w:hAnsi="Courier New" w:cs="Courier New" w:hint="default"/>
+        <w:rFonts w:hint="default" w:ascii="Courier New" w:hAnsi="Courier New" w:cs="Courier New"/>
       </w:rPr>
     </w:lvl>
     <w:lvl w:ilvl="8" w:tplc="04090005" w:tentative="1">
@@ -6996,7 +7043,7 @@
         <w:ind w:left="6840" w:hanging="360"/>
       </w:pPr>
       <w:rPr>
-        <w:rFonts w:ascii="Wingdings" w:hAnsi="Wingdings" w:hint="default"/>
+        <w:rFonts w:hint="default" w:ascii="Wingdings" w:hAnsi="Wingdings"/>
       </w:rPr>
     </w:lvl>
   </w:abstractNum>
@@ -7103,7 +7150,7 @@
         <w:ind w:left="792" w:hanging="360"/>
       </w:pPr>
       <w:rPr>
-        <w:rFonts w:ascii="Symbol" w:hAnsi="Symbol" w:hint="default"/>
+        <w:rFonts w:hint="default" w:ascii="Symbol" w:hAnsi="Symbol"/>
       </w:rPr>
     </w:lvl>
     <w:lvl w:ilvl="1" w:tplc="E1D64C3A">
@@ -7118,7 +7165,7 @@
         <w:ind w:left="1440" w:hanging="288"/>
       </w:pPr>
       <w:rPr>
-        <w:rFonts w:ascii="Symbol" w:hAnsi="Symbol" w:hint="default"/>
+        <w:rFonts w:hint="default" w:ascii="Symbol" w:hAnsi="Symbol"/>
       </w:rPr>
     </w:lvl>
     <w:lvl w:ilvl="2" w:tplc="04090005">
@@ -7133,7 +7180,7 @@
         <w:ind w:left="2232" w:hanging="360"/>
       </w:pPr>
       <w:rPr>
-        <w:rFonts w:ascii="Wingdings" w:hAnsi="Wingdings" w:hint="default"/>
+        <w:rFonts w:hint="default" w:ascii="Wingdings" w:hAnsi="Wingdings"/>
       </w:rPr>
     </w:lvl>
     <w:lvl w:ilvl="3" w:tplc="04090001" w:tentative="1">
@@ -7148,7 +7195,7 @@
         <w:ind w:left="2952" w:hanging="360"/>
       </w:pPr>
       <w:rPr>
-        <w:rFonts w:ascii="Symbol" w:hAnsi="Symbol" w:hint="default"/>
+        <w:rFonts w:hint="default" w:ascii="Symbol" w:hAnsi="Symbol"/>
       </w:rPr>
     </w:lvl>
     <w:lvl w:ilvl="4" w:tplc="04090003" w:tentative="1">
@@ -7163,7 +7210,7 @@
         <w:ind w:left="3672" w:hanging="360"/>
       </w:pPr>
       <w:rPr>
-        <w:rFonts w:ascii="Courier New" w:hAnsi="Courier New" w:hint="default"/>
+        <w:rFonts w:hint="default" w:ascii="Courier New" w:hAnsi="Courier New"/>
       </w:rPr>
     </w:lvl>
     <w:lvl w:ilvl="5" w:tplc="04090005" w:tentative="1">
@@ -7178,7 +7225,7 @@
         <w:ind w:left="4392" w:hanging="360"/>
       </w:pPr>
       <w:rPr>
-        <w:rFonts w:ascii="Wingdings" w:hAnsi="Wingdings" w:hint="default"/>
+        <w:rFonts w:hint="default" w:ascii="Wingdings" w:hAnsi="Wingdings"/>
       </w:rPr>
     </w:lvl>
     <w:lvl w:ilvl="6" w:tplc="04090001" w:tentative="1">
@@ -7193,7 +7240,7 @@
         <w:ind w:left="5112" w:hanging="360"/>
       </w:pPr>
       <w:rPr>
-        <w:rFonts w:ascii="Symbol" w:hAnsi="Symbol" w:hint="default"/>
+        <w:rFonts w:hint="default" w:ascii="Symbol" w:hAnsi="Symbol"/>
       </w:rPr>
     </w:lvl>
     <w:lvl w:ilvl="7" w:tplc="04090003" w:tentative="1">
@@ -7208,7 +7255,7 @@
         <w:ind w:left="5832" w:hanging="360"/>
       </w:pPr>
       <w:rPr>
-        <w:rFonts w:ascii="Courier New" w:hAnsi="Courier New" w:hint="default"/>
+        <w:rFonts w:hint="default" w:ascii="Courier New" w:hAnsi="Courier New"/>
       </w:rPr>
     </w:lvl>
     <w:lvl w:ilvl="8" w:tplc="04090005" w:tentative="1">
@@ -7223,7 +7270,7 @@
         <w:ind w:left="6552" w:hanging="360"/>
       </w:pPr>
       <w:rPr>
-        <w:rFonts w:ascii="Wingdings" w:hAnsi="Wingdings" w:hint="default"/>
+        <w:rFonts w:hint="default" w:ascii="Wingdings" w:hAnsi="Wingdings"/>
       </w:rPr>
     </w:lvl>
   </w:abstractNum>
@@ -7244,7 +7291,7 @@
         <w:ind w:left="1004" w:hanging="360"/>
       </w:pPr>
       <w:rPr>
-        <w:rFonts w:ascii="Symbol" w:hAnsi="Symbol" w:hint="default"/>
+        <w:rFonts w:hint="default" w:ascii="Symbol" w:hAnsi="Symbol"/>
       </w:rPr>
     </w:lvl>
     <w:lvl w:ilvl="1" w:tplc="08090019" w:tentative="1">
@@ -7716,7 +7763,7 @@
         <w:ind w:left="288" w:hanging="288"/>
       </w:pPr>
       <w:rPr>
-        <w:rFonts w:ascii="Symbol" w:hAnsi="Symbol" w:hint="default"/>
+        <w:rFonts w:hint="default" w:ascii="Symbol" w:hAnsi="Symbol"/>
       </w:rPr>
     </w:lvl>
     <w:lvl w:ilvl="1" w:tplc="E1D64C3A" w:tentative="1">
@@ -7731,7 +7778,7 @@
         <w:ind w:left="1008" w:hanging="360"/>
       </w:pPr>
       <w:rPr>
-        <w:rFonts w:ascii="Courier New" w:hAnsi="Courier New" w:cs="Courier New" w:hint="default"/>
+        <w:rFonts w:hint="default" w:ascii="Courier New" w:hAnsi="Courier New" w:cs="Courier New"/>
       </w:rPr>
     </w:lvl>
     <w:lvl w:ilvl="2" w:tplc="04090005" w:tentative="1">
@@ -7746,7 +7793,7 @@
         <w:ind w:left="1728" w:hanging="360"/>
       </w:pPr>
       <w:rPr>
-        <w:rFonts w:ascii="Wingdings" w:hAnsi="Wingdings" w:hint="default"/>
+        <w:rFonts w:hint="default" w:ascii="Wingdings" w:hAnsi="Wingdings"/>
       </w:rPr>
     </w:lvl>
     <w:lvl w:ilvl="3" w:tplc="04090001" w:tentative="1">
@@ -7761,7 +7808,7 @@
         <w:ind w:left="2448" w:hanging="360"/>
       </w:pPr>
       <w:rPr>
-        <w:rFonts w:ascii="Symbol" w:hAnsi="Symbol" w:hint="default"/>
+        <w:rFonts w:hint="default" w:ascii="Symbol" w:hAnsi="Symbol"/>
       </w:rPr>
     </w:lvl>
     <w:lvl w:ilvl="4" w:tplc="04090003" w:tentative="1">
@@ -7776,7 +7823,7 @@
         <w:ind w:left="3168" w:hanging="360"/>
       </w:pPr>
       <w:rPr>
-        <w:rFonts w:ascii="Courier New" w:hAnsi="Courier New" w:cs="Courier New" w:hint="default"/>
+        <w:rFonts w:hint="default" w:ascii="Courier New" w:hAnsi="Courier New" w:cs="Courier New"/>
       </w:rPr>
     </w:lvl>
     <w:lvl w:ilvl="5" w:tplc="04090005" w:tentative="1">
@@ -7791,7 +7838,7 @@
         <w:ind w:left="3888" w:hanging="360"/>
       </w:pPr>
       <w:rPr>
-        <w:rFonts w:ascii="Wingdings" w:hAnsi="Wingdings" w:hint="default"/>
+        <w:rFonts w:hint="default" w:ascii="Wingdings" w:hAnsi="Wingdings"/>
       </w:rPr>
     </w:lvl>
     <w:lvl w:ilvl="6" w:tplc="04090001" w:tentative="1">
@@ -7806,7 +7853,7 @@
         <w:ind w:left="4608" w:hanging="360"/>
       </w:pPr>
       <w:rPr>
-        <w:rFonts w:ascii="Symbol" w:hAnsi="Symbol" w:hint="default"/>
+        <w:rFonts w:hint="default" w:ascii="Symbol" w:hAnsi="Symbol"/>
       </w:rPr>
     </w:lvl>
     <w:lvl w:ilvl="7" w:tplc="04090003" w:tentative="1">
@@ -7821,7 +7868,7 @@
         <w:ind w:left="5328" w:hanging="360"/>
       </w:pPr>
       <w:rPr>
-        <w:rFonts w:ascii="Courier New" w:hAnsi="Courier New" w:cs="Courier New" w:hint="default"/>
+        <w:rFonts w:hint="default" w:ascii="Courier New" w:hAnsi="Courier New" w:cs="Courier New"/>
       </w:rPr>
     </w:lvl>
     <w:lvl w:ilvl="8" w:tplc="04090005" w:tentative="1">
@@ -7836,7 +7883,7 @@
         <w:ind w:left="6048" w:hanging="360"/>
       </w:pPr>
       <w:rPr>
-        <w:rFonts w:ascii="Wingdings" w:hAnsi="Wingdings" w:hint="default"/>
+        <w:rFonts w:hint="default" w:ascii="Wingdings" w:hAnsi="Wingdings"/>
       </w:rPr>
     </w:lvl>
   </w:abstractNum>
@@ -7891,7 +7938,7 @@
   <w:docDefaults>
     <w:rPrDefault>
       <w:rPr>
-        <w:rFonts w:asciiTheme="minorHAnsi" w:eastAsiaTheme="minorHAnsi" w:hAnsiTheme="minorHAnsi" w:cstheme="minorBidi"/>
+        <w:rFonts w:asciiTheme="minorHAnsi" w:hAnsiTheme="minorHAnsi" w:eastAsiaTheme="minorHAnsi" w:cstheme="minorBidi"/>
         <w:sz w:val="22"/>
         <w:szCs w:val="22"/>
         <w:lang w:val="en-US" w:eastAsia="en-US" w:bidi="ar-SA"/>
@@ -7906,14 +7953,14 @@
   <w:latentStyles w:defLockedState="0" w:defUIPriority="99" w:defSemiHidden="0" w:defUnhideWhenUsed="0" w:defQFormat="0" w:count="377">
     <w:lsdException w:name="Normal" w:uiPriority="0" w:qFormat="1"/>
     <w:lsdException w:name="heading 1" w:uiPriority="0" w:qFormat="1"/>
-    <w:lsdException w:name="heading 2" w:semiHidden="1" w:uiPriority="0" w:unhideWhenUsed="1" w:qFormat="1"/>
-    <w:lsdException w:name="heading 3" w:semiHidden="1" w:uiPriority="0" w:unhideWhenUsed="1" w:qFormat="1"/>
-    <w:lsdException w:name="heading 4" w:semiHidden="1" w:uiPriority="0" w:unhideWhenUsed="1" w:qFormat="1"/>
-    <w:lsdException w:name="heading 5" w:semiHidden="1" w:uiPriority="0" w:unhideWhenUsed="1" w:qFormat="1"/>
-    <w:lsdException w:name="heading 6" w:semiHidden="1" w:uiPriority="0" w:unhideWhenUsed="1" w:qFormat="1"/>
-    <w:lsdException w:name="heading 7" w:semiHidden="1" w:uiPriority="9" w:unhideWhenUsed="1" w:qFormat="1"/>
-    <w:lsdException w:name="heading 8" w:semiHidden="1" w:uiPriority="9" w:unhideWhenUsed="1" w:qFormat="1"/>
-    <w:lsdException w:name="heading 9" w:semiHidden="1" w:uiPriority="9" w:unhideWhenUsed="1" w:qFormat="1"/>
+    <w:lsdException w:name="heading 2" w:uiPriority="0" w:semiHidden="1" w:unhideWhenUsed="1" w:qFormat="1"/>
+    <w:lsdException w:name="heading 3" w:uiPriority="0" w:semiHidden="1" w:unhideWhenUsed="1" w:qFormat="1"/>
+    <w:lsdException w:name="heading 4" w:uiPriority="0" w:semiHidden="1" w:unhideWhenUsed="1" w:qFormat="1"/>
+    <w:lsdException w:name="heading 5" w:uiPriority="0" w:semiHidden="1" w:unhideWhenUsed="1" w:qFormat="1"/>
+    <w:lsdException w:name="heading 6" w:uiPriority="0" w:semiHidden="1" w:unhideWhenUsed="1" w:qFormat="1"/>
+    <w:lsdException w:name="heading 7" w:uiPriority="9" w:semiHidden="1" w:unhideWhenUsed="1" w:qFormat="1"/>
+    <w:lsdException w:name="heading 8" w:uiPriority="9" w:semiHidden="1" w:unhideWhenUsed="1" w:qFormat="1"/>
+    <w:lsdException w:name="heading 9" w:uiPriority="9" w:semiHidden="1" w:unhideWhenUsed="1" w:qFormat="1"/>
     <w:lsdException w:name="index 1" w:semiHidden="1" w:unhideWhenUsed="1"/>
     <w:lsdException w:name="index 2" w:semiHidden="1" w:unhideWhenUsed="1"/>
     <w:lsdException w:name="index 3" w:semiHidden="1" w:unhideWhenUsed="1"/>
@@ -7923,29 +7970,29 @@
     <w:lsdException w:name="index 7" w:semiHidden="1" w:unhideWhenUsed="1"/>
     <w:lsdException w:name="index 8" w:semiHidden="1" w:unhideWhenUsed="1"/>
     <w:lsdException w:name="index 9" w:semiHidden="1" w:unhideWhenUsed="1"/>
-    <w:lsdException w:name="toc 1" w:semiHidden="1" w:uiPriority="39" w:unhideWhenUsed="1"/>
-    <w:lsdException w:name="toc 2" w:semiHidden="1" w:uiPriority="39" w:unhideWhenUsed="1"/>
-    <w:lsdException w:name="toc 3" w:semiHidden="1" w:uiPriority="39" w:unhideWhenUsed="1"/>
-    <w:lsdException w:name="toc 4" w:semiHidden="1" w:uiPriority="0" w:unhideWhenUsed="1"/>
-    <w:lsdException w:name="toc 5" w:semiHidden="1" w:uiPriority="0" w:unhideWhenUsed="1"/>
-    <w:lsdException w:name="toc 6" w:semiHidden="1" w:uiPriority="0" w:unhideWhenUsed="1"/>
-    <w:lsdException w:name="toc 7" w:semiHidden="1" w:uiPriority="0" w:unhideWhenUsed="1"/>
-    <w:lsdException w:name="toc 8" w:semiHidden="1" w:uiPriority="0" w:unhideWhenUsed="1"/>
-    <w:lsdException w:name="toc 9" w:semiHidden="1" w:uiPriority="0" w:unhideWhenUsed="1"/>
+    <w:lsdException w:name="toc 1" w:uiPriority="39" w:semiHidden="1" w:unhideWhenUsed="1"/>
+    <w:lsdException w:name="toc 2" w:uiPriority="39" w:semiHidden="1" w:unhideWhenUsed="1"/>
+    <w:lsdException w:name="toc 3" w:uiPriority="39" w:semiHidden="1" w:unhideWhenUsed="1"/>
+    <w:lsdException w:name="toc 4" w:uiPriority="0" w:semiHidden="1" w:unhideWhenUsed="1"/>
+    <w:lsdException w:name="toc 5" w:uiPriority="0" w:semiHidden="1" w:unhideWhenUsed="1"/>
+    <w:lsdException w:name="toc 6" w:uiPriority="0" w:semiHidden="1" w:unhideWhenUsed="1"/>
+    <w:lsdException w:name="toc 7" w:uiPriority="0" w:semiHidden="1" w:unhideWhenUsed="1"/>
+    <w:lsdException w:name="toc 8" w:uiPriority="0" w:semiHidden="1" w:unhideWhenUsed="1"/>
+    <w:lsdException w:name="toc 9" w:uiPriority="0" w:semiHidden="1" w:unhideWhenUsed="1"/>
     <w:lsdException w:name="Normal Indent" w:semiHidden="1" w:unhideWhenUsed="1"/>
     <w:lsdException w:name="footnote text" w:semiHidden="1" w:unhideWhenUsed="1"/>
-    <w:lsdException w:name="annotation text" w:semiHidden="1" w:uiPriority="0" w:unhideWhenUsed="1"/>
-    <w:lsdException w:name="header" w:semiHidden="1" w:uiPriority="0" w:unhideWhenUsed="1"/>
+    <w:lsdException w:name="annotation text" w:uiPriority="0" w:semiHidden="1" w:unhideWhenUsed="1"/>
+    <w:lsdException w:name="header" w:uiPriority="0" w:semiHidden="1" w:unhideWhenUsed="1"/>
     <w:lsdException w:name="footer" w:semiHidden="1" w:unhideWhenUsed="1"/>
     <w:lsdException w:name="index heading" w:semiHidden="1" w:unhideWhenUsed="1"/>
-    <w:lsdException w:name="caption" w:semiHidden="1" w:uiPriority="0" w:unhideWhenUsed="1" w:qFormat="1"/>
-    <w:lsdException w:name="table of figures" w:semiHidden="1" w:uiPriority="0" w:unhideWhenUsed="1"/>
+    <w:lsdException w:name="caption" w:uiPriority="0" w:semiHidden="1" w:unhideWhenUsed="1" w:qFormat="1"/>
+    <w:lsdException w:name="table of figures" w:uiPriority="0" w:semiHidden="1" w:unhideWhenUsed="1"/>
     <w:lsdException w:name="envelope address" w:semiHidden="1" w:unhideWhenUsed="1"/>
     <w:lsdException w:name="envelope return" w:semiHidden="1" w:unhideWhenUsed="1"/>
     <w:lsdException w:name="footnote reference" w:semiHidden="1" w:unhideWhenUsed="1"/>
-    <w:lsdException w:name="annotation reference" w:semiHidden="1" w:uiPriority="0" w:unhideWhenUsed="1"/>
+    <w:lsdException w:name="annotation reference" w:uiPriority="0" w:semiHidden="1" w:unhideWhenUsed="1"/>
     <w:lsdException w:name="line number" w:semiHidden="1" w:unhideWhenUsed="1"/>
-    <w:lsdException w:name="page number" w:semiHidden="1" w:uiPriority="0" w:unhideWhenUsed="1"/>
+    <w:lsdException w:name="page number" w:uiPriority="0" w:semiHidden="1" w:unhideWhenUsed="1"/>
     <w:lsdException w:name="endnote reference" w:semiHidden="1" w:unhideWhenUsed="1"/>
     <w:lsdException w:name="endnote text" w:semiHidden="1" w:unhideWhenUsed="1"/>
     <w:lsdException w:name="table of authorities" w:semiHidden="1" w:unhideWhenUsed="1"/>
@@ -7958,7 +8005,7 @@
     <w:lsdException w:name="List 3" w:semiHidden="1" w:unhideWhenUsed="1"/>
     <w:lsdException w:name="List 4" w:semiHidden="1" w:unhideWhenUsed="1"/>
     <w:lsdException w:name="List 5" w:semiHidden="1" w:unhideWhenUsed="1"/>
-    <w:lsdException w:name="List Bullet 2" w:semiHidden="1" w:uiPriority="0" w:unhideWhenUsed="1"/>
+    <w:lsdException w:name="List Bullet 2" w:uiPriority="0" w:semiHidden="1" w:unhideWhenUsed="1"/>
     <w:lsdException w:name="List Bullet 3" w:semiHidden="1" w:unhideWhenUsed="1"/>
     <w:lsdException w:name="List Bullet 4" w:semiHidden="1" w:unhideWhenUsed="1"/>
     <w:lsdException w:name="List Bullet 5" w:semiHidden="1" w:unhideWhenUsed="1"/>
@@ -7969,9 +8016,9 @@
     <w:lsdException w:name="Title" w:uiPriority="10" w:qFormat="1"/>
     <w:lsdException w:name="Closing" w:semiHidden="1" w:unhideWhenUsed="1"/>
     <w:lsdException w:name="Signature" w:semiHidden="1" w:unhideWhenUsed="1"/>
-    <w:lsdException w:name="Default Paragraph Font" w:semiHidden="1" w:uiPriority="1" w:unhideWhenUsed="1"/>
-    <w:lsdException w:name="Body Text" w:semiHidden="1" w:uiPriority="0" w:unhideWhenUsed="1"/>
-    <w:lsdException w:name="Body Text Indent" w:semiHidden="1" w:uiPriority="0" w:unhideWhenUsed="1"/>
+    <w:lsdException w:name="Default Paragraph Font" w:uiPriority="1" w:semiHidden="1" w:unhideWhenUsed="1"/>
+    <w:lsdException w:name="Body Text" w:uiPriority="0" w:semiHidden="1" w:unhideWhenUsed="1"/>
+    <w:lsdException w:name="Body Text Indent" w:uiPriority="0" w:semiHidden="1" w:unhideWhenUsed="1"/>
     <w:lsdException w:name="List Continue" w:semiHidden="1" w:unhideWhenUsed="1"/>
     <w:lsdException w:name="List Continue 2" w:semiHidden="1" w:unhideWhenUsed="1"/>
     <w:lsdException w:name="List Continue 3" w:semiHidden="1" w:unhideWhenUsed="1"/>
@@ -7986,7 +8033,7 @@
     <w:lsdException w:name="Note Heading" w:semiHidden="1" w:unhideWhenUsed="1"/>
     <w:lsdException w:name="Body Text 2" w:semiHidden="1" w:unhideWhenUsed="1"/>
     <w:lsdException w:name="Body Text 3" w:semiHidden="1" w:unhideWhenUsed="1"/>
-    <w:lsdException w:name="Body Text Indent 2" w:semiHidden="1" w:uiPriority="0" w:unhideWhenUsed="1"/>
+    <w:lsdException w:name="Body Text Indent 2" w:uiPriority="0" w:semiHidden="1" w:unhideWhenUsed="1"/>
     <w:lsdException w:name="Body Text Indent 3" w:semiHidden="1" w:unhideWhenUsed="1"/>
     <w:lsdException w:name="Block Text" w:semiHidden="1" w:unhideWhenUsed="1"/>
     <w:lsdException w:name="Hyperlink" w:semiHidden="1" w:unhideWhenUsed="1"/>
@@ -7998,20 +8045,20 @@
     <w:lsdException w:name="E-mail Signature" w:semiHidden="1" w:unhideWhenUsed="1"/>
     <w:lsdException w:name="HTML Top of Form" w:semiHidden="1" w:unhideWhenUsed="1"/>
     <w:lsdException w:name="HTML Bottom of Form" w:semiHidden="1" w:unhideWhenUsed="1"/>
-    <w:lsdException w:name="Normal (Web)" w:semiHidden="1" w:uiPriority="0" w:unhideWhenUsed="1"/>
+    <w:lsdException w:name="Normal (Web)" w:uiPriority="0" w:semiHidden="1" w:unhideWhenUsed="1"/>
     <w:lsdException w:name="HTML Acronym" w:semiHidden="1" w:unhideWhenUsed="1"/>
     <w:lsdException w:name="HTML Address" w:semiHidden="1" w:unhideWhenUsed="1"/>
     <w:lsdException w:name="HTML Cite" w:semiHidden="1" w:unhideWhenUsed="1"/>
     <w:lsdException w:name="HTML Code" w:semiHidden="1" w:unhideWhenUsed="1"/>
     <w:lsdException w:name="HTML Definition" w:semiHidden="1" w:unhideWhenUsed="1"/>
     <w:lsdException w:name="HTML Keyboard" w:semiHidden="1" w:unhideWhenUsed="1"/>
-    <w:lsdException w:name="HTML Preformatted" w:semiHidden="1" w:uiPriority="0" w:unhideWhenUsed="1"/>
+    <w:lsdException w:name="HTML Preformatted" w:uiPriority="0" w:semiHidden="1" w:unhideWhenUsed="1"/>
     <w:lsdException w:name="HTML Sample" w:semiHidden="1" w:unhideWhenUsed="1"/>
     <w:lsdException w:name="HTML Typewriter" w:semiHidden="1" w:unhideWhenUsed="1"/>
     <w:lsdException w:name="HTML Variable" w:semiHidden="1" w:unhideWhenUsed="1"/>
     <w:lsdException w:name="Normal Table" w:semiHidden="1" w:unhideWhenUsed="1"/>
-    <w:lsdException w:name="annotation subject" w:semiHidden="1" w:uiPriority="0" w:unhideWhenUsed="1"/>
-    <w:lsdException w:name="No List" w:semiHidden="1" w:uiPriority="0" w:unhideWhenUsed="1"/>
+    <w:lsdException w:name="annotation subject" w:uiPriority="0" w:semiHidden="1" w:unhideWhenUsed="1"/>
+    <w:lsdException w:name="No List" w:uiPriority="0" w:semiHidden="1" w:unhideWhenUsed="1"/>
     <w:lsdException w:name="Outline List 1" w:semiHidden="1" w:unhideWhenUsed="1"/>
     <w:lsdException w:name="Outline List 2" w:semiHidden="1" w:unhideWhenUsed="1"/>
     <w:lsdException w:name="Outline List 3" w:semiHidden="1" w:unhideWhenUsed="1"/>
@@ -8057,7 +8104,7 @@
     <w:lsdException w:name="Table Web 1" w:semiHidden="1" w:unhideWhenUsed="1"/>
     <w:lsdException w:name="Table Web 2" w:semiHidden="1" w:unhideWhenUsed="1"/>
     <w:lsdException w:name="Table Web 3" w:semiHidden="1" w:unhideWhenUsed="1"/>
-    <w:lsdException w:name="Balloon Text" w:semiHidden="1" w:uiPriority="0" w:unhideWhenUsed="1"/>
+    <w:lsdException w:name="Balloon Text" w:uiPriority="0" w:semiHidden="1" w:unhideWhenUsed="1"/>
     <w:lsdException w:name="Table Grid" w:uiPriority="0"/>
     <w:lsdException w:name="Table Theme" w:semiHidden="1" w:unhideWhenUsed="1"/>
     <w:lsdException w:name="Placeholder Text" w:semiHidden="1"/>
@@ -8169,8 +8216,8 @@
     <w:lsdException w:name="Subtle Reference" w:uiPriority="31" w:qFormat="1"/>
     <w:lsdException w:name="Intense Reference" w:uiPriority="32" w:qFormat="1"/>
     <w:lsdException w:name="Book Title" w:uiPriority="33" w:qFormat="1"/>
-    <w:lsdException w:name="Bibliography" w:semiHidden="1" w:uiPriority="37" w:unhideWhenUsed="1"/>
-    <w:lsdException w:name="TOC Heading" w:semiHidden="1" w:uiPriority="39" w:unhideWhenUsed="1" w:qFormat="1"/>
+    <w:lsdException w:name="Bibliography" w:uiPriority="37" w:semiHidden="1" w:unhideWhenUsed="1"/>
+    <w:lsdException w:name="TOC Heading" w:uiPriority="39" w:semiHidden="1" w:unhideWhenUsed="1" w:qFormat="1"/>
     <w:lsdException w:name="Plain Table 1" w:uiPriority="41"/>
     <w:lsdException w:name="Plain Table 2" w:uiPriority="42"/>
     <w:lsdException w:name="Plain Table 3" w:uiPriority="43"/>
@@ -8282,7 +8329,7 @@
     <w:lsdException w:name="Smart Link" w:semiHidden="1" w:unhideWhenUsed="1"/>
     <w:lsdException w:name="Smart Link Error" w:semiHidden="1" w:unhideWhenUsed="1"/>
   </w:latentStyles>
-  <w:style w:type="paragraph" w:default="1" w:styleId="Normal">
+  <w:style w:type="paragraph" w:styleId="Normal" w:default="1">
     <w:name w:val="Normal"/>
     <w:qFormat/>
     <w:rsid w:val="00565E4B"/>
@@ -8292,7 +8339,7 @@
       <w:jc w:val="both"/>
     </w:pPr>
     <w:rPr>
-      <w:rFonts w:ascii="Times New Roman" w:eastAsia="Times New Roman" w:hAnsi="Times New Roman" w:cs="Times New Roman"/>
+      <w:rFonts w:ascii="Times New Roman" w:hAnsi="Times New Roman" w:eastAsia="Times New Roman" w:cs="Times New Roman"/>
       <w:sz w:val="24"/>
       <w:szCs w:val="24"/>
       <w:lang w:val="sr-Cyrl-CS"/>
@@ -8339,7 +8386,7 @@
       <w:outlineLvl w:val="1"/>
     </w:pPr>
     <w:rPr>
-      <w:rFonts w:ascii="Arial" w:eastAsiaTheme="majorEastAsia" w:hAnsi="Arial" w:cstheme="majorBidi"/>
+      <w:rFonts w:ascii="Arial" w:hAnsi="Arial" w:eastAsiaTheme="majorEastAsia" w:cstheme="majorBidi"/>
       <w:b/>
       <w:color w:val="000000" w:themeColor="text1"/>
       <w:sz w:val="28"/>
@@ -8422,13 +8469,13 @@
       <w:szCs w:val="22"/>
     </w:rPr>
   </w:style>
-  <w:style w:type="character" w:default="1" w:styleId="DefaultParagraphFont">
+  <w:style w:type="character" w:styleId="DefaultParagraphFont" w:default="1">
     <w:name w:val="Default Paragraph Font"/>
     <w:uiPriority w:val="1"/>
     <w:semiHidden/>
     <w:unhideWhenUsed/>
   </w:style>
-  <w:style w:type="table" w:default="1" w:styleId="TableNormal">
+  <w:style w:type="table" w:styleId="TableNormal" w:default="1">
     <w:name w:val="Normal Table"/>
     <w:uiPriority w:val="99"/>
     <w:semiHidden/>
@@ -8443,19 +8490,19 @@
       </w:tblCellMar>
     </w:tblPr>
   </w:style>
-  <w:style w:type="numbering" w:default="1" w:styleId="NoList">
+  <w:style w:type="numbering" w:styleId="NoList" w:default="1">
     <w:name w:val="No List"/>
     <w:uiPriority w:val="99"/>
     <w:semiHidden/>
     <w:unhideWhenUsed/>
   </w:style>
-  <w:style w:type="character" w:customStyle="1" w:styleId="Heading1Char">
+  <w:style w:type="character" w:styleId="Heading1Char" w:customStyle="1">
     <w:name w:val="Heading 1 Char"/>
     <w:basedOn w:val="DefaultParagraphFont"/>
     <w:link w:val="Heading1"/>
     <w:rsid w:val="00565E4B"/>
     <w:rPr>
-      <w:rFonts w:ascii="Arial" w:eastAsia="Times New Roman" w:hAnsi="Arial" w:cs="Arial"/>
+      <w:rFonts w:ascii="Arial" w:hAnsi="Arial" w:eastAsia="Times New Roman" w:cs="Arial"/>
       <w:b/>
       <w:bCs/>
       <w:kern w:val="32"/>
@@ -8473,7 +8520,7 @@
       <w:u w:val="single"/>
     </w:rPr>
   </w:style>
-  <w:style w:type="paragraph" w:customStyle="1" w:styleId="NaslovnaMedjured">
+  <w:style w:type="paragraph" w:styleId="NaslovnaMedjured" w:customStyle="1">
     <w:name w:val="NaslovnaMedjured"/>
     <w:basedOn w:val="BodyText"/>
     <w:rsid w:val="00565E4B"/>
@@ -8487,7 +8534,7 @@
       <w:lang w:eastAsia="ar-SA"/>
     </w:rPr>
   </w:style>
-  <w:style w:type="paragraph" w:customStyle="1" w:styleId="NaslovnaNadNaslov">
+  <w:style w:type="paragraph" w:styleId="NaslovnaNadNaslov" w:customStyle="1">
     <w:name w:val="NaslovnaNadNaslov"/>
     <w:basedOn w:val="BodyText"/>
     <w:next w:val="NaslovnaMedjured"/>
@@ -8501,7 +8548,7 @@
       <w:szCs w:val="40"/>
     </w:rPr>
   </w:style>
-  <w:style w:type="paragraph" w:customStyle="1" w:styleId="NaslovnaNaslovEIS">
+  <w:style w:type="paragraph" w:styleId="NaslovnaNaslovEIS" w:customStyle="1">
     <w:name w:val="NaslovnaNaslovEIS"/>
     <w:basedOn w:val="BodyText"/>
     <w:next w:val="NaslovnaMedjured"/>
@@ -8530,13 +8577,13 @@
       <w:spacing w:after="120"/>
     </w:pPr>
   </w:style>
-  <w:style w:type="character" w:customStyle="1" w:styleId="BodyTextChar">
+  <w:style w:type="character" w:styleId="BodyTextChar" w:customStyle="1">
     <w:name w:val="Body Text Char"/>
     <w:basedOn w:val="DefaultParagraphFont"/>
     <w:link w:val="BodyText"/>
     <w:rsid w:val="00565E4B"/>
     <w:rPr>
-      <w:rFonts w:ascii="Times New Roman" w:eastAsia="Times New Roman" w:hAnsi="Times New Roman" w:cs="Times New Roman"/>
+      <w:rFonts w:ascii="Times New Roman" w:hAnsi="Times New Roman" w:eastAsia="Times New Roman" w:cs="Times New Roman"/>
       <w:sz w:val="24"/>
       <w:szCs w:val="24"/>
       <w:lang w:val="sr-Cyrl-CS"/>
@@ -8555,14 +8602,14 @@
       </w:tabs>
     </w:pPr>
   </w:style>
-  <w:style w:type="character" w:customStyle="1" w:styleId="HeaderChar">
+  <w:style w:type="character" w:styleId="HeaderChar" w:customStyle="1">
     <w:name w:val="Header Char"/>
     <w:basedOn w:val="DefaultParagraphFont"/>
     <w:link w:val="Header"/>
     <w:uiPriority w:val="99"/>
     <w:rsid w:val="00C3165C"/>
     <w:rPr>
-      <w:rFonts w:ascii="Times New Roman" w:eastAsia="Times New Roman" w:hAnsi="Times New Roman" w:cs="Times New Roman"/>
+      <w:rFonts w:ascii="Times New Roman" w:hAnsi="Times New Roman" w:eastAsia="Times New Roman" w:cs="Times New Roman"/>
       <w:sz w:val="24"/>
       <w:szCs w:val="24"/>
       <w:lang w:val="sr-Cyrl-CS"/>
@@ -8582,20 +8629,20 @@
       </w:tabs>
     </w:pPr>
   </w:style>
-  <w:style w:type="character" w:customStyle="1" w:styleId="FooterChar">
+  <w:style w:type="character" w:styleId="FooterChar" w:customStyle="1">
     <w:name w:val="Footer Char"/>
     <w:basedOn w:val="DefaultParagraphFont"/>
     <w:link w:val="Footer"/>
     <w:uiPriority w:val="99"/>
     <w:rsid w:val="00C3165C"/>
     <w:rPr>
-      <w:rFonts w:ascii="Times New Roman" w:eastAsia="Times New Roman" w:hAnsi="Times New Roman" w:cs="Times New Roman"/>
+      <w:rFonts w:ascii="Times New Roman" w:hAnsi="Times New Roman" w:eastAsia="Times New Roman" w:cs="Times New Roman"/>
       <w:sz w:val="24"/>
       <w:szCs w:val="24"/>
       <w:lang w:val="sr-Cyrl-CS"/>
     </w:rPr>
   </w:style>
-  <w:style w:type="paragraph" w:customStyle="1" w:styleId="SadrzajNaslov">
+  <w:style w:type="paragraph" w:styleId="SadrzajNaslov" w:customStyle="1">
     <w:name w:val="SadrzajNaslov"/>
     <w:basedOn w:val="BodyText"/>
     <w:rsid w:val="00C3165C"/>
@@ -8609,13 +8656,13 @@
       <w:szCs w:val="40"/>
     </w:rPr>
   </w:style>
-  <w:style w:type="character" w:customStyle="1" w:styleId="Heading2Char">
+  <w:style w:type="character" w:styleId="Heading2Char" w:customStyle="1">
     <w:name w:val="Heading 2 Char"/>
     <w:basedOn w:val="DefaultParagraphFont"/>
     <w:link w:val="Heading2"/>
     <w:rsid w:val="00723400"/>
     <w:rPr>
-      <w:rFonts w:ascii="Arial" w:eastAsiaTheme="majorEastAsia" w:hAnsi="Arial" w:cstheme="majorBidi"/>
+      <w:rFonts w:ascii="Arial" w:hAnsi="Arial" w:eastAsiaTheme="majorEastAsia" w:cstheme="majorBidi"/>
       <w:b/>
       <w:color w:val="000000" w:themeColor="text1"/>
       <w:sz w:val="28"/>
@@ -8623,13 +8670,13 @@
       <w:lang w:val="sr-Cyrl-CS"/>
     </w:rPr>
   </w:style>
-  <w:style w:type="character" w:customStyle="1" w:styleId="Heading3Char">
+  <w:style w:type="character" w:styleId="Heading3Char" w:customStyle="1">
     <w:name w:val="Heading 3 Char"/>
     <w:basedOn w:val="DefaultParagraphFont"/>
     <w:link w:val="Heading3"/>
     <w:rsid w:val="00C3165C"/>
     <w:rPr>
-      <w:rFonts w:ascii="Arial" w:eastAsia="Times New Roman" w:hAnsi="Arial" w:cs="Arial"/>
+      <w:rFonts w:ascii="Arial" w:hAnsi="Arial" w:eastAsia="Times New Roman" w:cs="Arial"/>
       <w:b/>
       <w:bCs/>
       <w:sz w:val="24"/>
@@ -8637,13 +8684,13 @@
       <w:lang w:val="sr-Cyrl-CS"/>
     </w:rPr>
   </w:style>
-  <w:style w:type="character" w:customStyle="1" w:styleId="Heading4Char">
+  <w:style w:type="character" w:styleId="Heading4Char" w:customStyle="1">
     <w:name w:val="Heading 4 Char"/>
     <w:basedOn w:val="DefaultParagraphFont"/>
     <w:link w:val="Heading4"/>
     <w:rsid w:val="00C3165C"/>
     <w:rPr>
-      <w:rFonts w:ascii="Times New Roman" w:eastAsia="Times New Roman" w:hAnsi="Times New Roman" w:cs="Times New Roman"/>
+      <w:rFonts w:ascii="Times New Roman" w:hAnsi="Times New Roman" w:eastAsia="Times New Roman" w:cs="Times New Roman"/>
       <w:b/>
       <w:bCs/>
       <w:sz w:val="24"/>
@@ -8651,13 +8698,13 @@
       <w:lang w:val="sr-Cyrl-CS"/>
     </w:rPr>
   </w:style>
-  <w:style w:type="character" w:customStyle="1" w:styleId="Heading5Char">
+  <w:style w:type="character" w:styleId="Heading5Char" w:customStyle="1">
     <w:name w:val="Heading 5 Char"/>
     <w:basedOn w:val="DefaultParagraphFont"/>
     <w:link w:val="Heading5"/>
     <w:rsid w:val="00C3165C"/>
     <w:rPr>
-      <w:rFonts w:ascii="Times New Roman" w:eastAsia="Times New Roman" w:hAnsi="Times New Roman" w:cs="Times New Roman"/>
+      <w:rFonts w:ascii="Times New Roman" w:hAnsi="Times New Roman" w:eastAsia="Times New Roman" w:cs="Times New Roman"/>
       <w:b/>
       <w:bCs/>
       <w:i/>
@@ -8667,19 +8714,19 @@
       <w:lang w:val="sr-Cyrl-CS"/>
     </w:rPr>
   </w:style>
-  <w:style w:type="character" w:customStyle="1" w:styleId="Heading6Char">
+  <w:style w:type="character" w:styleId="Heading6Char" w:customStyle="1">
     <w:name w:val="Heading 6 Char"/>
     <w:basedOn w:val="DefaultParagraphFont"/>
     <w:link w:val="Heading6"/>
     <w:rsid w:val="00C3165C"/>
     <w:rPr>
-      <w:rFonts w:ascii="Times New Roman" w:eastAsia="Times New Roman" w:hAnsi="Times New Roman" w:cs="Times New Roman"/>
+      <w:rFonts w:ascii="Times New Roman" w:hAnsi="Times New Roman" w:eastAsia="Times New Roman" w:cs="Times New Roman"/>
       <w:b/>
       <w:bCs/>
       <w:lang w:val="sr-Cyrl-CS"/>
     </w:rPr>
   </w:style>
-  <w:style w:type="paragraph" w:customStyle="1" w:styleId="Zahtev">
+  <w:style w:type="paragraph" w:styleId="Zahtev" w:customStyle="1">
     <w:name w:val="Zahtev"/>
     <w:basedOn w:val="Normal"/>
     <w:next w:val="Normal"/>
@@ -8702,12 +8749,12 @@
       <w:u w:val="dotted"/>
     </w:rPr>
   </w:style>
-  <w:style w:type="character" w:customStyle="1" w:styleId="ZahtevCharChar">
+  <w:style w:type="character" w:styleId="ZahtevCharChar" w:customStyle="1">
     <w:name w:val="Zahtev Char Char"/>
     <w:link w:val="Zahtev"/>
     <w:rsid w:val="00C3165C"/>
     <w:rPr>
-      <w:rFonts w:ascii="Times New Roman" w:eastAsia="Times New Roman" w:hAnsi="Times New Roman" w:cs="Times New Roman"/>
+      <w:rFonts w:ascii="Times New Roman" w:hAnsi="Times New Roman" w:eastAsia="Times New Roman" w:cs="Times New Roman"/>
       <w:b/>
       <w:caps/>
       <w:shadow/>
@@ -8732,14 +8779,14 @@
       <w:szCs w:val="16"/>
     </w:rPr>
   </w:style>
-  <w:style w:type="character" w:customStyle="1" w:styleId="BalloonTextChar">
+  <w:style w:type="character" w:styleId="BalloonTextChar" w:customStyle="1">
     <w:name w:val="Balloon Text Char"/>
     <w:basedOn w:val="DefaultParagraphFont"/>
     <w:link w:val="BalloonText"/>
     <w:semiHidden/>
     <w:rsid w:val="00C3165C"/>
     <w:rPr>
-      <w:rFonts w:ascii="Tahoma" w:eastAsia="Times New Roman" w:hAnsi="Tahoma" w:cs="Tahoma"/>
+      <w:rFonts w:ascii="Tahoma" w:hAnsi="Tahoma" w:eastAsia="Times New Roman" w:cs="Tahoma"/>
       <w:sz w:val="16"/>
       <w:szCs w:val="16"/>
       <w:lang w:val="sr-Cyrl-CS"/>
@@ -8765,14 +8812,14 @@
       <w:szCs w:val="20"/>
     </w:rPr>
   </w:style>
-  <w:style w:type="character" w:customStyle="1" w:styleId="CommentTextChar">
+  <w:style w:type="character" w:styleId="CommentTextChar" w:customStyle="1">
     <w:name w:val="Comment Text Char"/>
     <w:basedOn w:val="DefaultParagraphFont"/>
     <w:link w:val="CommentText"/>
     <w:semiHidden/>
     <w:rsid w:val="00C3165C"/>
     <w:rPr>
-      <w:rFonts w:ascii="Times New Roman" w:eastAsia="Times New Roman" w:hAnsi="Times New Roman" w:cs="Times New Roman"/>
+      <w:rFonts w:ascii="Times New Roman" w:hAnsi="Times New Roman" w:eastAsia="Times New Roman" w:cs="Times New Roman"/>
       <w:sz w:val="20"/>
       <w:szCs w:val="20"/>
       <w:lang w:val="sr-Cyrl-CS"/>
@@ -8790,14 +8837,14 @@
       <w:bCs/>
     </w:rPr>
   </w:style>
-  <w:style w:type="character" w:customStyle="1" w:styleId="CommentSubjectChar">
+  <w:style w:type="character" w:styleId="CommentSubjectChar" w:customStyle="1">
     <w:name w:val="Comment Subject Char"/>
     <w:basedOn w:val="CommentTextChar"/>
     <w:link w:val="CommentSubject"/>
     <w:semiHidden/>
     <w:rsid w:val="00C3165C"/>
     <w:rPr>
-      <w:rFonts w:ascii="Times New Roman" w:eastAsia="Times New Roman" w:hAnsi="Times New Roman" w:cs="Times New Roman"/>
+      <w:rFonts w:ascii="Times New Roman" w:hAnsi="Times New Roman" w:eastAsia="Times New Roman" w:cs="Times New Roman"/>
       <w:b/>
       <w:bCs/>
       <w:sz w:val="20"/>
@@ -8957,7 +9004,7 @@
       <w:szCs w:val="18"/>
     </w:rPr>
   </w:style>
-  <w:style w:type="paragraph" w:customStyle="1" w:styleId="NormalUnindent">
+  <w:style w:type="paragraph" w:styleId="NormalUnindent" w:customStyle="1">
     <w:name w:val="Normal Unindent"/>
     <w:basedOn w:val="Normal"/>
     <w:next w:val="Normal"/>
@@ -8991,18 +9038,18 @@
       <w:jc w:val="both"/>
     </w:pPr>
     <w:rPr>
-      <w:rFonts w:ascii="Times New Roman" w:eastAsia="Times New Roman" w:hAnsi="Times New Roman" w:cs="Times New Roman"/>
+      <w:rFonts w:ascii="Times New Roman" w:hAnsi="Times New Roman" w:eastAsia="Times New Roman" w:cs="Times New Roman"/>
       <w:sz w:val="20"/>
       <w:szCs w:val="20"/>
     </w:rPr>
     <w:tblPr>
       <w:tblBorders>
-        <w:top w:val="single" w:sz="4" w:space="0" w:color="auto"/>
-        <w:left w:val="single" w:sz="4" w:space="0" w:color="auto"/>
-        <w:bottom w:val="single" w:sz="4" w:space="0" w:color="auto"/>
-        <w:right w:val="single" w:sz="4" w:space="0" w:color="auto"/>
-        <w:insideH w:val="single" w:sz="4" w:space="0" w:color="auto"/>
-        <w:insideV w:val="single" w:sz="4" w:space="0" w:color="auto"/>
+        <w:top w:val="single" w:color="auto" w:sz="4" w:space="0"/>
+        <w:left w:val="single" w:color="auto" w:sz="4" w:space="0"/>
+        <w:bottom w:val="single" w:color="auto" w:sz="4" w:space="0"/>
+        <w:right w:val="single" w:color="auto" w:sz="4" w:space="0"/>
+        <w:insideH w:val="single" w:color="auto" w:sz="4" w:space="0"/>
+        <w:insideV w:val="single" w:color="auto" w:sz="4" w:space="0"/>
       </w:tblBorders>
     </w:tblPr>
   </w:style>
@@ -9029,11 +9076,11 @@
       <w:lang w:val="sr-Latn-CS" w:bidi="he-IL"/>
     </w:rPr>
   </w:style>
-  <w:style w:type="character" w:customStyle="1" w:styleId="DefaultParagraphFont1">
+  <w:style w:type="character" w:styleId="DefaultParagraphFont1" w:customStyle="1">
     <w:name w:val="Default Paragraph Font1"/>
     <w:rsid w:val="00C3165C"/>
   </w:style>
-  <w:style w:type="paragraph" w:customStyle="1" w:styleId="NormalGreen">
+  <w:style w:type="paragraph" w:styleId="NormalGreen" w:customStyle="1">
     <w:name w:val="Normal + Green"/>
     <w:basedOn w:val="NormalUnindent"/>
     <w:rsid w:val="00C3165C"/>
@@ -9041,12 +9088,12 @@
       <w:color w:val="008000"/>
     </w:rPr>
   </w:style>
-  <w:style w:type="character" w:customStyle="1" w:styleId="style1">
+  <w:style w:type="character" w:styleId="style1" w:customStyle="1">
     <w:name w:val="style1"/>
     <w:basedOn w:val="DefaultParagraphFont"/>
     <w:rsid w:val="00C3165C"/>
   </w:style>
-  <w:style w:type="paragraph" w:customStyle="1" w:styleId="Requirement">
+  <w:style w:type="paragraph" w:styleId="Requirement" w:customStyle="1">
     <w:name w:val="Requirement"/>
     <w:basedOn w:val="Normal"/>
     <w:rsid w:val="00C3165C"/>
@@ -9062,7 +9109,7 @@
       <w:lang w:val="sr-Latn-CS" w:bidi="he-IL"/>
     </w:rPr>
   </w:style>
-  <w:style w:type="paragraph" w:customStyle="1" w:styleId="Bulleted">
+  <w:style w:type="paragraph" w:styleId="Bulleted" w:customStyle="1">
     <w:name w:val="Bulleted"/>
     <w:aliases w:val="Left:  0&quot;,Hanging:  0.25&quot;"/>
     <w:basedOn w:val="Normal"/>
@@ -9073,7 +9120,7 @@
       </w:numPr>
     </w:pPr>
   </w:style>
-  <w:style w:type="paragraph" w:customStyle="1" w:styleId="RefPrilog">
+  <w:style w:type="paragraph" w:styleId="RefPrilog" w:customStyle="1">
     <w:name w:val="RefPrilog"/>
     <w:basedOn w:val="BodyText"/>
     <w:next w:val="BodyText"/>
@@ -9085,7 +9132,7 @@
       <w:szCs w:val="20"/>
     </w:rPr>
   </w:style>
-  <w:style w:type="character" w:customStyle="1" w:styleId="BodyTextChar1">
+  <w:style w:type="character" w:styleId="BodyTextChar1" w:customStyle="1">
     <w:name w:val="Body Text Char1"/>
     <w:rsid w:val="00C3165C"/>
     <w:rPr>
@@ -9094,18 +9141,18 @@
       <w:lang w:val="en-US" w:eastAsia="en-US" w:bidi="ar-SA"/>
     </w:rPr>
   </w:style>
-  <w:style w:type="character" w:customStyle="1" w:styleId="RefPrilogChar">
+  <w:style w:type="character" w:styleId="RefPrilogChar" w:customStyle="1">
     <w:name w:val="RefPrilog Char"/>
     <w:link w:val="RefPrilog"/>
     <w:rsid w:val="00C3165C"/>
     <w:rPr>
-      <w:rFonts w:ascii="Courier New" w:eastAsia="Times New Roman" w:hAnsi="Courier New" w:cs="Times New Roman"/>
+      <w:rFonts w:ascii="Courier New" w:hAnsi="Courier New" w:eastAsia="Times New Roman" w:cs="Times New Roman"/>
       <w:sz w:val="20"/>
       <w:szCs w:val="20"/>
       <w:lang w:val="sr-Cyrl-CS"/>
     </w:rPr>
   </w:style>
-  <w:style w:type="paragraph" w:customStyle="1" w:styleId="TableText">
+  <w:style w:type="paragraph" w:styleId="TableText" w:customStyle="1">
     <w:name w:val="TableText"/>
     <w:basedOn w:val="BodyText"/>
     <w:rsid w:val="00C3165C"/>
@@ -9115,7 +9162,7 @@
       <w:jc w:val="center"/>
     </w:pPr>
   </w:style>
-  <w:style w:type="paragraph" w:customStyle="1" w:styleId="Lista1">
+  <w:style w:type="paragraph" w:styleId="Lista1" w:customStyle="1">
     <w:name w:val="Lista1"/>
     <w:basedOn w:val="BodyText"/>
     <w:rsid w:val="00C3165C"/>
@@ -9129,7 +9176,7 @@
       <w:spacing w:after="60"/>
     </w:pPr>
   </w:style>
-  <w:style w:type="character" w:customStyle="1" w:styleId="JISP">
+  <w:style w:type="character" w:styleId="JISP" w:customStyle="1">
     <w:name w:val="JISP"/>
     <w:rsid w:val="00C3165C"/>
     <w:rPr>
@@ -9139,7 +9186,7 @@
       <w:lang w:val="sr-Cyrl-CS" w:eastAsia="en-US" w:bidi="ar-SA"/>
     </w:rPr>
   </w:style>
-  <w:style w:type="paragraph" w:customStyle="1" w:styleId="NaslovnaTabelaLevo">
+  <w:style w:type="paragraph" w:styleId="NaslovnaTabelaLevo" w:customStyle="1">
     <w:name w:val="NaslovnaTabelaLevo"/>
     <w:basedOn w:val="TableText"/>
     <w:rsid w:val="00C3165C"/>
@@ -9155,7 +9202,7 @@
       <w:lang w:eastAsia="ar-SA"/>
     </w:rPr>
   </w:style>
-  <w:style w:type="paragraph" w:customStyle="1" w:styleId="NaslovnaTabelaDesno">
+  <w:style w:type="paragraph" w:styleId="NaslovnaTabelaDesno" w:customStyle="1">
     <w:name w:val="NaslovnaTabelaDesno"/>
     <w:basedOn w:val="TableText"/>
     <w:rsid w:val="00C3165C"/>
@@ -9170,7 +9217,7 @@
       <w:lang w:eastAsia="ar-SA"/>
     </w:rPr>
   </w:style>
-  <w:style w:type="paragraph" w:customStyle="1" w:styleId="NaslovnaPotpis">
+  <w:style w:type="paragraph" w:styleId="NaslovnaPotpis" w:customStyle="1">
     <w:name w:val="NaslovnaPotpis"/>
     <w:basedOn w:val="BodyText"/>
     <w:rsid w:val="00C3165C"/>
@@ -9179,7 +9226,7 @@
       <w:jc w:val="right"/>
     </w:pPr>
   </w:style>
-  <w:style w:type="paragraph" w:customStyle="1" w:styleId="NaslovnaNaslovVerzija">
+  <w:style w:type="paragraph" w:styleId="NaslovnaNaslovVerzija" w:customStyle="1">
     <w:name w:val="NaslovnaNaslovVerzija"/>
     <w:basedOn w:val="BodyText"/>
     <w:next w:val="NaslovnaMedjured"/>
@@ -9194,7 +9241,7 @@
       <w:lang w:eastAsia="ar-SA"/>
     </w:rPr>
   </w:style>
-  <w:style w:type="paragraph" w:customStyle="1" w:styleId="Lista2">
+  <w:style w:type="paragraph" w:styleId="Lista2" w:customStyle="1">
     <w:name w:val="Lista2"/>
     <w:basedOn w:val="BodyText"/>
     <w:rsid w:val="00C3165C"/>
@@ -9219,7 +9266,7 @@
       <w:jc w:val="left"/>
     </w:pPr>
   </w:style>
-  <w:style w:type="character" w:customStyle="1" w:styleId="CharChar">
+  <w:style w:type="character" w:styleId="CharChar" w:customStyle="1">
     <w:name w:val="Char Char"/>
     <w:rsid w:val="00C3165C"/>
     <w:rPr>
@@ -9247,7 +9294,7 @@
       <w:jc w:val="left"/>
     </w:pPr>
   </w:style>
-  <w:style w:type="character" w:customStyle="1" w:styleId="veranstalungstext">
+  <w:style w:type="character" w:styleId="veranstalungstext" w:customStyle="1">
     <w:name w:val="veranstalungstext"/>
     <w:basedOn w:val="DefaultParagraphFont"/>
     <w:rsid w:val="00C3165C"/>
@@ -9261,7 +9308,7 @@
       <w:bCs/>
     </w:rPr>
   </w:style>
-  <w:style w:type="character" w:customStyle="1" w:styleId="eisChar">
+  <w:style w:type="character" w:styleId="eisChar" w:customStyle="1">
     <w:name w:val="eis Char"/>
     <w:link w:val="eis"/>
     <w:locked/>
@@ -9273,7 +9320,7 @@
       <w:lang w:val="sr-Cyrl-CS"/>
     </w:rPr>
   </w:style>
-  <w:style w:type="paragraph" w:customStyle="1" w:styleId="eis">
+  <w:style w:type="paragraph" w:styleId="eis" w:customStyle="1">
     <w:name w:val="eis"/>
     <w:basedOn w:val="BodyText"/>
     <w:link w:val="eisChar"/>
@@ -9282,7 +9329,7 @@
       <w:ind w:firstLine="720"/>
     </w:pPr>
     <w:rPr>
-      <w:rFonts w:asciiTheme="minorHAnsi" w:eastAsiaTheme="minorHAnsi" w:hAnsiTheme="minorHAnsi" w:cstheme="minorBidi"/>
+      <w:rFonts w:asciiTheme="minorHAnsi" w:hAnsiTheme="minorHAnsi" w:eastAsiaTheme="minorHAnsi" w:cstheme="minorBidi"/>
       <w:color w:val="008000"/>
     </w:rPr>
   </w:style>
@@ -9319,19 +9366,19 @@
       <w:szCs w:val="20"/>
     </w:rPr>
   </w:style>
-  <w:style w:type="character" w:customStyle="1" w:styleId="HTMLPreformattedChar">
+  <w:style w:type="character" w:styleId="HTMLPreformattedChar" w:customStyle="1">
     <w:name w:val="HTML Preformatted Char"/>
     <w:basedOn w:val="DefaultParagraphFont"/>
     <w:link w:val="HTMLPreformatted"/>
     <w:rsid w:val="00C3165C"/>
     <w:rPr>
-      <w:rFonts w:ascii="Courier New" w:eastAsia="Times New Roman" w:hAnsi="Courier New" w:cs="Courier New"/>
+      <w:rFonts w:ascii="Courier New" w:hAnsi="Courier New" w:eastAsia="Times New Roman" w:cs="Courier New"/>
       <w:sz w:val="20"/>
       <w:szCs w:val="20"/>
       <w:lang w:val="sr-Cyrl-CS"/>
     </w:rPr>
   </w:style>
-  <w:style w:type="paragraph" w:customStyle="1" w:styleId="Default">
+  <w:style w:type="paragraph" w:styleId="Default" w:customStyle="1">
     <w:name w:val="Default"/>
     <w:rsid w:val="00C3165C"/>
     <w:pPr>
@@ -9341,7 +9388,7 @@
       <w:spacing w:after="0" w:line="240" w:lineRule="auto"/>
     </w:pPr>
     <w:rPr>
-      <w:rFonts w:ascii="Times New Roman" w:eastAsia="Times New Roman" w:hAnsi="Times New Roman" w:cs="Times New Roman"/>
+      <w:rFonts w:ascii="Times New Roman" w:hAnsi="Times New Roman" w:eastAsia="Times New Roman" w:cs="Times New Roman"/>
       <w:color w:val="000000"/>
       <w:sz w:val="24"/>
       <w:szCs w:val="24"/>
@@ -9357,13 +9404,13 @@
       <w:ind w:left="283"/>
     </w:pPr>
   </w:style>
-  <w:style w:type="character" w:customStyle="1" w:styleId="BodyTextIndent2Char">
+  <w:style w:type="character" w:styleId="BodyTextIndent2Char" w:customStyle="1">
     <w:name w:val="Body Text Indent 2 Char"/>
     <w:basedOn w:val="DefaultParagraphFont"/>
     <w:link w:val="BodyTextIndent2"/>
     <w:rsid w:val="00C3165C"/>
     <w:rPr>
-      <w:rFonts w:ascii="Times New Roman" w:eastAsia="Times New Roman" w:hAnsi="Times New Roman" w:cs="Times New Roman"/>
+      <w:rFonts w:ascii="Times New Roman" w:hAnsi="Times New Roman" w:eastAsia="Times New Roman" w:cs="Times New Roman"/>
       <w:sz w:val="24"/>
       <w:szCs w:val="24"/>
       <w:lang w:val="sr-Cyrl-CS"/>
@@ -9380,7 +9427,7 @@
       <w:ind w:firstLine="0"/>
     </w:pPr>
   </w:style>
-  <w:style w:type="paragraph" w:customStyle="1" w:styleId="Heading3Red">
+  <w:style w:type="paragraph" w:styleId="Heading3Red" w:customStyle="1">
     <w:name w:val="Heading 3 + Red"/>
     <w:basedOn w:val="Heading2"/>
     <w:rsid w:val="00C3165C"/>
@@ -9399,7 +9446,7 @@
       <w:lang w:val="en-US"/>
     </w:rPr>
   </w:style>
-  <w:style w:type="paragraph" w:customStyle="1" w:styleId="Podnaslov">
+  <w:style w:type="paragraph" w:styleId="Podnaslov" w:customStyle="1">
     <w:name w:val="Podnaslov"/>
     <w:basedOn w:val="Normal"/>
     <w:link w:val="PodnaslovChar"/>
@@ -9417,7 +9464,7 @@
       <w:lang w:val="en-US"/>
     </w:rPr>
   </w:style>
-  <w:style w:type="paragraph" w:customStyle="1" w:styleId="Clan">
+  <w:style w:type="paragraph" w:styleId="Clan" w:customStyle="1">
     <w:name w:val="Clan"/>
     <w:basedOn w:val="Normal"/>
     <w:link w:val="ClanChar"/>
@@ -9437,29 +9484,29 @@
       <w:lang w:val="en-US"/>
     </w:rPr>
   </w:style>
-  <w:style w:type="character" w:customStyle="1" w:styleId="PodnaslovChar">
+  <w:style w:type="character" w:styleId="PodnaslovChar" w:customStyle="1">
     <w:name w:val="Podnaslov Char"/>
     <w:link w:val="Podnaslov"/>
     <w:rsid w:val="00C3165C"/>
     <w:rPr>
-      <w:rFonts w:ascii="Times New Roman" w:eastAsia="Times New Roman" w:hAnsi="Times New Roman" w:cs="Times New Roman"/>
+      <w:rFonts w:ascii="Times New Roman" w:hAnsi="Times New Roman" w:eastAsia="Times New Roman" w:cs="Times New Roman"/>
       <w:b/>
       <w:sz w:val="26"/>
       <w:szCs w:val="20"/>
     </w:rPr>
   </w:style>
-  <w:style w:type="character" w:customStyle="1" w:styleId="ClanChar">
+  <w:style w:type="character" w:styleId="ClanChar" w:customStyle="1">
     <w:name w:val="Clan Char"/>
     <w:link w:val="Clan"/>
     <w:rsid w:val="00C3165C"/>
     <w:rPr>
-      <w:rFonts w:ascii="Times New Roman" w:eastAsia="Times New Roman" w:hAnsi="Times New Roman" w:cs="Times New Roman"/>
+      <w:rFonts w:ascii="Times New Roman" w:hAnsi="Times New Roman" w:eastAsia="Times New Roman" w:cs="Times New Roman"/>
       <w:b/>
       <w:sz w:val="24"/>
       <w:szCs w:val="20"/>
     </w:rPr>
   </w:style>
-  <w:style w:type="character" w:customStyle="1" w:styleId="CharChar1">
+  <w:style w:type="character" w:styleId="CharChar1" w:customStyle="1">
     <w:name w:val="Char Char1"/>
     <w:locked/>
     <w:rsid w:val="00C3165C"/>
@@ -9471,7 +9518,7 @@
       <w:lang w:val="sr-Cyrl-CS" w:eastAsia="en-US" w:bidi="ar-SA"/>
     </w:rPr>
   </w:style>
-  <w:style w:type="paragraph" w:customStyle="1" w:styleId="StylePodnaslovTimesNewRoman">
+  <w:style w:type="paragraph" w:styleId="StylePodnaslovTimesNewRoman" w:customStyle="1">
     <w:name w:val="Style Podnaslov + Times New Roman"/>
     <w:basedOn w:val="Podnaslov"/>
     <w:link w:val="StylePodnaslovTimesNewRomanChar"/>
@@ -9480,19 +9527,19 @@
       <w:bCs/>
     </w:rPr>
   </w:style>
-  <w:style w:type="character" w:customStyle="1" w:styleId="StylePodnaslovTimesNewRomanChar">
+  <w:style w:type="character" w:styleId="StylePodnaslovTimesNewRomanChar" w:customStyle="1">
     <w:name w:val="Style Podnaslov + Times New Roman Char"/>
     <w:link w:val="StylePodnaslovTimesNewRoman"/>
     <w:rsid w:val="00C3165C"/>
     <w:rPr>
-      <w:rFonts w:ascii="Times New Roman" w:eastAsia="Times New Roman" w:hAnsi="Times New Roman" w:cs="Times New Roman"/>
+      <w:rFonts w:ascii="Times New Roman" w:hAnsi="Times New Roman" w:eastAsia="Times New Roman" w:cs="Times New Roman"/>
       <w:b/>
       <w:bCs/>
       <w:sz w:val="26"/>
       <w:szCs w:val="20"/>
     </w:rPr>
   </w:style>
-  <w:style w:type="paragraph" w:customStyle="1" w:styleId="Stavka">
+  <w:style w:type="paragraph" w:styleId="Stavka" w:customStyle="1">
     <w:name w:val="Stavka"/>
     <w:basedOn w:val="Normal"/>
     <w:rsid w:val="00C3165C"/>
@@ -9512,19 +9559,19 @@
       <w:ind w:left="283"/>
     </w:pPr>
   </w:style>
-  <w:style w:type="character" w:customStyle="1" w:styleId="BodyTextIndentChar">
+  <w:style w:type="character" w:styleId="BodyTextIndentChar" w:customStyle="1">
     <w:name w:val="Body Text Indent Char"/>
     <w:basedOn w:val="DefaultParagraphFont"/>
     <w:link w:val="BodyTextIndent"/>
     <w:rsid w:val="00C3165C"/>
     <w:rPr>
-      <w:rFonts w:ascii="Times New Roman" w:eastAsia="Times New Roman" w:hAnsi="Times New Roman" w:cs="Times New Roman"/>
+      <w:rFonts w:ascii="Times New Roman" w:hAnsi="Times New Roman" w:eastAsia="Times New Roman" w:cs="Times New Roman"/>
       <w:sz w:val="24"/>
       <w:szCs w:val="24"/>
       <w:lang w:val="sr-Cyrl-CS"/>
     </w:rPr>
   </w:style>
-  <w:style w:type="paragraph" w:customStyle="1" w:styleId="a">
+  <w:style w:type="paragraph" w:styleId="a" w:customStyle="1">
     <w:name w:val="Нормал"/>
     <w:basedOn w:val="Normal"/>
     <w:rsid w:val="00C3165C"/>
@@ -9536,7 +9583,7 @@
       <w:szCs w:val="20"/>
     </w:rPr>
   </w:style>
-  <w:style w:type="paragraph" w:customStyle="1" w:styleId="TableTextleft">
+  <w:style w:type="paragraph" w:styleId="TableTextleft" w:customStyle="1">
     <w:name w:val="TableTextleft"/>
     <w:basedOn w:val="TableText"/>
     <w:rsid w:val="00C3165C"/>
@@ -9550,11 +9597,11 @@
       <w:lang w:val="ru-RU"/>
     </w:rPr>
   </w:style>
-  <w:style w:type="character" w:customStyle="1" w:styleId="apple-converted-space">
+  <w:style w:type="character" w:styleId="apple-converted-space" w:customStyle="1">
     <w:name w:val="apple-converted-space"/>
     <w:rsid w:val="00C3165C"/>
   </w:style>
-  <w:style w:type="paragraph" w:customStyle="1" w:styleId="BulletBox">
+  <w:style w:type="paragraph" w:styleId="BulletBox" w:customStyle="1">
     <w:name w:val="BulletBox"/>
     <w:basedOn w:val="Normal"/>
     <w:rsid w:val="00C3165C"/>
@@ -9602,7 +9649,7 @@
       <w:outlineLvl w:val="9"/>
     </w:pPr>
     <w:rPr>
-      <w:rFonts w:asciiTheme="majorHAnsi" w:eastAsiaTheme="majorEastAsia" w:hAnsiTheme="majorHAnsi" w:cstheme="majorBidi"/>
+      <w:rFonts w:asciiTheme="majorHAnsi" w:hAnsiTheme="majorHAnsi" w:eastAsiaTheme="majorEastAsia" w:cstheme="majorBidi"/>
       <w:b w:val="0"/>
       <w:bCs w:val="0"/>
       <w:color w:val="2F5496" w:themeColor="accent1" w:themeShade="BF"/>
@@ -9611,6 +9658,39 @@
     </w:rPr>
   </w:style>
 </w:styles>
+</file>
+
+<file path=word/glossary/document.xml><?xml version="1.0" encoding="utf-8"?>
+<w:glossaryDocument xmlns:w14="http://schemas.microsoft.com/office/word/2010/wordml" xmlns:w="http://schemas.openxmlformats.org/wordprocessingml/2006/main">
+  <w:docParts>
+    <w:docPart>
+      <w:docPartPr>
+        <w:name w:val="DefaultPlaceholder_1081868574"/>
+        <w:category>
+          <w:name w:val="General"/>
+          <w:gallery w:val="placeholder"/>
+        </w:category>
+        <w:types>
+          <w:type w:val="bbPlcHdr"/>
+        </w:types>
+        <w:behaviors>
+          <w:behavior w:val="content"/>
+        </w:behaviors>
+        <w:guid w:val="{cc9978fb-f473-454e-b820-8666c010d47c}"/>
+      </w:docPartPr>
+      <w:docPartBody>
+        <w:p>
+          <w:r>
+            <w:rPr>
+              <w:rStyle w:val="PlaceholderText"/>
+            </w:rPr>
+            <w:t/>
+          </w:r>
+        </w:p>
+      </w:docPartBody>
+    </w:docPart>
+  </w:docParts>
+</w:glossaryDocument>
 </file>
 
 <file path=word/theme/theme1.xml><?xml version="1.0" encoding="utf-8"?>

</xml_diff>